<commit_message>
The cover page is created and inserted.
</commit_message>
<xml_diff>
--- a/Business Statement Report/BSREPORT.docx
+++ b/Business Statement Report/BSREPORT.docx
@@ -2,17 +2,349 @@
 <file path=word/document.xml><?xml version="1.0" encoding="utf-8"?>
 <w:document xmlns:wpc="http://schemas.microsoft.com/office/word/2010/wordprocessingCanvas" xmlns:cx="http://schemas.microsoft.com/office/drawing/2014/chartex" xmlns:cx1="http://schemas.microsoft.com/office/drawing/2015/9/8/chartex" xmlns:cx2="http://schemas.microsoft.com/office/drawing/2015/10/21/chartex" xmlns:cx3="http://schemas.microsoft.com/office/drawing/2016/5/9/chartex" xmlns:cx4="http://schemas.microsoft.com/office/drawing/2016/5/10/chartex" xmlns:cx5="http://schemas.microsoft.com/office/drawing/2016/5/11/chartex" xmlns:cx6="http://schemas.microsoft.com/office/drawing/2016/5/12/chartex" xmlns:cx7="http://schemas.microsoft.com/office/drawing/2016/5/13/chartex" xmlns:cx8="http://schemas.microsoft.com/office/drawing/2016/5/14/chartex" xmlns:mc="http://schemas.openxmlformats.org/markup-compatibility/2006" xmlns:aink="http://schemas.microsoft.com/office/drawing/2016/ink" xmlns:am3d="http://schemas.microsoft.com/office/drawing/2017/model3d" xmlns:o="urn:schemas-microsoft-com:office:office" xmlns:r="http://schemas.openxmlformats.org/officeDocument/2006/relationships" xmlns:m="http://schemas.openxmlformats.org/officeDocument/2006/math" xmlns:v="urn:schemas-microsoft-com:vml" xmlns:wp14="http://schemas.microsoft.com/office/word/2010/wordprocessingDrawing" xmlns:wp="http://schemas.openxmlformats.org/drawingml/2006/wordprocessingDrawing" xmlns:w10="urn:schemas-microsoft-com:office:word" xmlns:w="http://schemas.openxmlformats.org/wordprocessingml/2006/main" xmlns:w14="http://schemas.microsoft.com/office/word/2010/wordml" xmlns:w15="http://schemas.microsoft.com/office/word/2012/wordml" xmlns:w16cid="http://schemas.microsoft.com/office/word/2016/wordml/cid" xmlns:w16se="http://schemas.microsoft.com/office/word/2015/wordml/symex" xmlns:wpg="http://schemas.microsoft.com/office/word/2010/wordprocessingGroup" xmlns:wpi="http://schemas.microsoft.com/office/word/2010/wordprocessingInk" xmlns:wne="http://schemas.microsoft.com/office/word/2006/wordml" xmlns:wps="http://schemas.microsoft.com/office/word/2010/wordprocessingShape" mc:Ignorable="w14 w15 w16se w16cid wp14">
   <w:body>
-    <w:p>
-      <w:pPr>
-        <w:pStyle w:val="Balk1"/>
-        <w:rPr>
-          <w:lang w:val="en-US"/>
-        </w:rPr>
-      </w:pPr>
-      <w:r>
-        <w:rPr>
-          <w:lang w:val="en-US"/>
-        </w:rPr>
+    <w:p/>
+    <w:p>
+      <w:pPr>
+        <w:jc w:val="center"/>
+        <w:rPr>
+          <w:noProof/>
+        </w:rPr>
+      </w:pPr>
+    </w:p>
+    <w:p>
+      <w:pPr>
+        <w:jc w:val="center"/>
+        <w:rPr>
+          <w:noProof/>
+        </w:rPr>
+      </w:pPr>
+    </w:p>
+    <w:p>
+      <w:pPr>
+        <w:jc w:val="center"/>
+      </w:pPr>
+    </w:p>
+    <w:p>
+      <w:pPr>
+        <w:jc w:val="center"/>
+      </w:pPr>
+      <w:r>
+        <w:rPr>
+          <w:noProof/>
+        </w:rPr>
+        <w:drawing>
+          <wp:inline distT="0" distB="0" distL="0" distR="0" wp14:anchorId="1331B85E" wp14:editId="757AA691">
+            <wp:extent cx="5760720" cy="3509645"/>
+            <wp:effectExtent l="0" t="0" r="0" b="0"/>
+            <wp:docPr id="3" name="Picture 3"/>
+            <wp:cNvGraphicFramePr>
+              <a:graphicFrameLocks xmlns:a="http://schemas.openxmlformats.org/drawingml/2006/main" noChangeAspect="1"/>
+            </wp:cNvGraphicFramePr>
+            <a:graphic xmlns:a="http://schemas.openxmlformats.org/drawingml/2006/main">
+              <a:graphicData uri="http://schemas.openxmlformats.org/drawingml/2006/picture">
+                <pic:pic xmlns:pic="http://schemas.openxmlformats.org/drawingml/2006/picture">
+                  <pic:nvPicPr>
+                    <pic:cNvPr id="0" name="Picture 4"/>
+                    <pic:cNvPicPr>
+                      <a:picLocks noChangeAspect="1" noChangeArrowheads="1"/>
+                    </pic:cNvPicPr>
+                  </pic:nvPicPr>
+                  <pic:blipFill>
+                    <a:blip r:embed="rId5" cstate="print">
+                      <a:extLst>
+                        <a:ext uri="{28A0092B-C50C-407E-A947-70E740481C1C}">
+                          <a14:useLocalDpi xmlns:a14="http://schemas.microsoft.com/office/drawing/2010/main" val="0"/>
+                        </a:ext>
+                      </a:extLst>
+                    </a:blip>
+                    <a:srcRect/>
+                    <a:stretch>
+                      <a:fillRect/>
+                    </a:stretch>
+                  </pic:blipFill>
+                  <pic:spPr bwMode="auto">
+                    <a:xfrm>
+                      <a:off x="0" y="0"/>
+                      <a:ext cx="5760720" cy="3509645"/>
+                    </a:xfrm>
+                    <a:prstGeom prst="rect">
+                      <a:avLst/>
+                    </a:prstGeom>
+                    <a:noFill/>
+                    <a:ln>
+                      <a:noFill/>
+                    </a:ln>
+                  </pic:spPr>
+                </pic:pic>
+              </a:graphicData>
+            </a:graphic>
+          </wp:inline>
+        </w:drawing>
+      </w:r>
+    </w:p>
+    <w:p>
+      <w:pPr>
+        <w:jc w:val="center"/>
+      </w:pPr>
+    </w:p>
+    <w:p>
+      <w:pPr>
+        <w:jc w:val="center"/>
+        <w:rPr>
+          <w:color w:val="000000" w:themeColor="text1"/>
+          <w:sz w:val="32"/>
+          <w:szCs w:val="24"/>
+          <w14:shadow w14:blurRad="38100" w14:dist="19050" w14:dir="2700000" w14:sx="100000" w14:sy="100000" w14:kx="0" w14:ky="0" w14:algn="tl">
+            <w14:schemeClr w14:val="dk1">
+              <w14:alpha w14:val="60000"/>
+            </w14:schemeClr>
+          </w14:shadow>
+          <w14:textOutline w14:w="0" w14:cap="flat" w14:cmpd="sng" w14:algn="ctr">
+            <w14:noFill/>
+            <w14:prstDash w14:val="solid"/>
+            <w14:round/>
+          </w14:textOutline>
+        </w:rPr>
+      </w:pPr>
+      <w:r>
+        <w:rPr>
+          <w:color w:val="000000" w:themeColor="text1"/>
+          <w:sz w:val="32"/>
+          <w:szCs w:val="24"/>
+          <w14:shadow w14:blurRad="38100" w14:dist="19050" w14:dir="2700000" w14:sx="100000" w14:sy="100000" w14:kx="0" w14:ky="0" w14:algn="tl">
+            <w14:schemeClr w14:val="dk1">
+              <w14:alpha w14:val="60000"/>
+            </w14:schemeClr>
+          </w14:shadow>
+          <w14:textOutline w14:w="0" w14:cap="flat" w14:cmpd="sng" w14:algn="ctr">
+            <w14:noFill/>
+            <w14:prstDash w14:val="solid"/>
+            <w14:round/>
+          </w14:textOutline>
+        </w:rPr>
+        <w:t>Design Studio Section 9</w:t>
+      </w:r>
+    </w:p>
+    <w:p>
+      <w:pPr>
+        <w:jc w:val="center"/>
+        <w:rPr>
+          <w:color w:val="000000" w:themeColor="text1"/>
+          <w:sz w:val="24"/>
+          <w:szCs w:val="24"/>
+          <w14:shadow w14:blurRad="38100" w14:dist="19050" w14:dir="2700000" w14:sx="100000" w14:sy="100000" w14:kx="0" w14:ky="0" w14:algn="tl">
+            <w14:schemeClr w14:val="dk1">
+              <w14:alpha w14:val="60000"/>
+            </w14:schemeClr>
+          </w14:shadow>
+          <w14:textOutline w14:w="0" w14:cap="flat" w14:cmpd="sng" w14:algn="ctr">
+            <w14:noFill/>
+            <w14:prstDash w14:val="solid"/>
+            <w14:round/>
+          </w14:textOutline>
+        </w:rPr>
+      </w:pPr>
+    </w:p>
+    <w:p>
+      <w:pPr>
+        <w:spacing w:line="240" w:lineRule="auto"/>
+        <w:rPr>
+          <w:sz w:val="28"/>
+          <w:szCs w:val="28"/>
+        </w:rPr>
+      </w:pPr>
+      <w:r>
+        <w:rPr>
+          <w:color w:val="000000" w:themeColor="text1"/>
+          <w:sz w:val="28"/>
+          <w:szCs w:val="28"/>
+          <w14:shadow w14:blurRad="38100" w14:dist="19050" w14:dir="2700000" w14:sx="100000" w14:sy="100000" w14:kx="0" w14:ky="0" w14:algn="tl">
+            <w14:schemeClr w14:val="dk1">
+              <w14:alpha w14:val="60000"/>
+            </w14:schemeClr>
+          </w14:shadow>
+          <w14:textOutline w14:w="0" w14:cap="flat" w14:cmpd="sng" w14:algn="ctr">
+            <w14:noFill/>
+            <w14:prstDash w14:val="solid"/>
+            <w14:round/>
+          </w14:textOutline>
+        </w:rPr>
+        <w:t xml:space="preserve">Advisor: </w:t>
+      </w:r>
+      <w:proofErr w:type="spellStart"/>
+      <w:r>
+        <w:rPr>
+          <w:sz w:val="28"/>
+          <w:szCs w:val="28"/>
+        </w:rPr>
+        <w:t>Lale</w:t>
+      </w:r>
+      <w:proofErr w:type="spellEnd"/>
+      <w:r>
+        <w:rPr>
+          <w:sz w:val="28"/>
+          <w:szCs w:val="28"/>
+        </w:rPr>
+        <w:t xml:space="preserve"> ALATAN</w:t>
+      </w:r>
+    </w:p>
+    <w:p>
+      <w:pPr>
+        <w:spacing w:line="240" w:lineRule="auto"/>
+        <w:rPr>
+          <w:color w:val="000000" w:themeColor="text1"/>
+          <w:sz w:val="28"/>
+          <w:szCs w:val="28"/>
+          <w14:shadow w14:blurRad="38100" w14:dist="19050" w14:dir="2700000" w14:sx="100000" w14:sy="100000" w14:kx="0" w14:ky="0" w14:algn="tl">
+            <w14:schemeClr w14:val="dk1">
+              <w14:alpha w14:val="60000"/>
+            </w14:schemeClr>
+          </w14:shadow>
+          <w14:textOutline w14:w="0" w14:cap="flat" w14:cmpd="sng" w14:algn="ctr">
+            <w14:noFill/>
+            <w14:prstDash w14:val="solid"/>
+            <w14:round/>
+          </w14:textOutline>
+        </w:rPr>
+      </w:pPr>
+      <w:r>
+        <w:rPr>
+          <w:color w:val="000000" w:themeColor="text1"/>
+          <w:sz w:val="28"/>
+          <w:szCs w:val="28"/>
+          <w14:shadow w14:blurRad="38100" w14:dist="19050" w14:dir="2700000" w14:sx="100000" w14:sy="100000" w14:kx="0" w14:ky="0" w14:algn="tl">
+            <w14:schemeClr w14:val="dk1">
+              <w14:alpha w14:val="60000"/>
+            </w14:schemeClr>
+          </w14:shadow>
+          <w14:textOutline w14:w="0" w14:cap="flat" w14:cmpd="sng" w14:algn="ctr">
+            <w14:noFill/>
+            <w14:prstDash w14:val="solid"/>
+            <w14:round/>
+          </w14:textOutline>
+        </w:rPr>
+        <w:t>Business Partners:</w:t>
+      </w:r>
+    </w:p>
+    <w:p>
+      <w:pPr>
+        <w:spacing w:line="240" w:lineRule="auto"/>
+        <w:rPr>
+          <w:sz w:val="28"/>
+          <w:szCs w:val="28"/>
+        </w:rPr>
+      </w:pPr>
+      <w:r>
+        <w:rPr>
+          <w:sz w:val="28"/>
+          <w:szCs w:val="28"/>
+        </w:rPr>
+        <w:t>Ali AYDIN</w:t>
+      </w:r>
+    </w:p>
+    <w:p>
+      <w:pPr>
+        <w:spacing w:line="240" w:lineRule="auto"/>
+        <w:rPr>
+          <w:sz w:val="28"/>
+          <w:szCs w:val="28"/>
+        </w:rPr>
+      </w:pPr>
+      <w:proofErr w:type="spellStart"/>
+      <w:r>
+        <w:rPr>
+          <w:sz w:val="28"/>
+          <w:szCs w:val="28"/>
+        </w:rPr>
+        <w:t>Anıl</w:t>
+      </w:r>
+      <w:proofErr w:type="spellEnd"/>
+      <w:r>
+        <w:rPr>
+          <w:sz w:val="28"/>
+          <w:szCs w:val="28"/>
+        </w:rPr>
+        <w:t xml:space="preserve"> AYDIN</w:t>
+      </w:r>
+      <w:bookmarkStart w:id="0" w:name="_GoBack"/>
+      <w:bookmarkEnd w:id="0"/>
+    </w:p>
+    <w:p>
+      <w:pPr>
+        <w:spacing w:line="240" w:lineRule="auto"/>
+        <w:rPr>
+          <w:sz w:val="28"/>
+          <w:szCs w:val="28"/>
+        </w:rPr>
+      </w:pPr>
+      <w:proofErr w:type="spellStart"/>
+      <w:r>
+        <w:rPr>
+          <w:sz w:val="28"/>
+          <w:szCs w:val="28"/>
+        </w:rPr>
+        <w:t>Enes</w:t>
+      </w:r>
+      <w:proofErr w:type="spellEnd"/>
+      <w:r>
+        <w:rPr>
+          <w:sz w:val="28"/>
+          <w:szCs w:val="28"/>
+        </w:rPr>
+        <w:t xml:space="preserve"> AYAZ</w:t>
+      </w:r>
+    </w:p>
+    <w:p>
+      <w:pPr>
+        <w:spacing w:line="240" w:lineRule="auto"/>
+        <w:rPr>
+          <w:sz w:val="28"/>
+          <w:szCs w:val="28"/>
+        </w:rPr>
+      </w:pPr>
+      <w:r>
+        <w:rPr>
+          <w:sz w:val="28"/>
+          <w:szCs w:val="28"/>
+        </w:rPr>
+        <w:t>Nail TOSUN</w:t>
+      </w:r>
+    </w:p>
+    <w:p>
+      <w:pPr>
+        <w:spacing w:line="240" w:lineRule="auto"/>
+        <w:rPr>
+          <w:sz w:val="28"/>
+          <w:szCs w:val="28"/>
+        </w:rPr>
+      </w:pPr>
+      <w:r>
+        <w:rPr>
+          <w:sz w:val="28"/>
+          <w:szCs w:val="28"/>
+        </w:rPr>
+        <w:t xml:space="preserve">Selman DİNÇ </w:t>
+      </w:r>
+    </w:p>
+    <w:p>
+      <w:pPr>
+        <w:rPr>
+          <w:lang w:val="en-US"/>
+        </w:rPr>
+      </w:pPr>
+    </w:p>
+    <w:p>
+      <w:pPr>
+        <w:pStyle w:val="Heading1"/>
+        <w:rPr>
+          <w:lang w:val="en-US"/>
+        </w:rPr>
+      </w:pPr>
+      <w:r>
+        <w:rPr>
+          <w:lang w:val="en-US"/>
+        </w:rPr>
+        <w:lastRenderedPageBreak/>
         <w:t>INTRODUCTION</w:t>
       </w:r>
     </w:p>
@@ -54,7 +386,7 @@
     </w:p>
     <w:p>
       <w:pPr>
-        <w:pStyle w:val="Balk1"/>
+        <w:pStyle w:val="Heading1"/>
         <w:rPr>
           <w:lang w:val="en-US"/>
         </w:rPr>
@@ -68,7 +400,7 @@
     </w:p>
     <w:p>
       <w:pPr>
-        <w:pStyle w:val="Balk2"/>
+        <w:pStyle w:val="Heading2"/>
         <w:rPr>
           <w:lang w:val="en-US"/>
         </w:rPr>
@@ -94,14 +426,23 @@
           <w:sz w:val="24"/>
           <w:szCs w:val="24"/>
         </w:rPr>
-        <w:t xml:space="preserve">We established RaLaZaBa Electronics </w:t>
-      </w:r>
-      <w:r>
-        <w:rPr>
-          <w:sz w:val="24"/>
-          <w:szCs w:val="24"/>
-        </w:rPr>
-        <w:t xml:space="preserve">in </w:t>
+        <w:t xml:space="preserve">We established </w:t>
+      </w:r>
+      <w:proofErr w:type="spellStart"/>
+      <w:r>
+        <w:rPr>
+          <w:sz w:val="24"/>
+          <w:szCs w:val="24"/>
+        </w:rPr>
+        <w:t>RaLaZaBa</w:t>
+      </w:r>
+      <w:proofErr w:type="spellEnd"/>
+      <w:r>
+        <w:rPr>
+          <w:sz w:val="24"/>
+          <w:szCs w:val="24"/>
+        </w:rPr>
+        <w:t xml:space="preserve"> Electronics in </w:t>
       </w:r>
       <w:r>
         <w:rPr>
@@ -115,12 +456,44 @@
           <w:sz w:val="24"/>
           <w:szCs w:val="24"/>
         </w:rPr>
-        <w:t>while co-founders are Ali AYDIN, Anıl AYDIN, Enes AYAZ, Nail TOSUN and Selman DİNÇ. Everything began with Engineering Design course and we will design and construct one of the project themes defined by our department by adding our own creativity.</w:t>
-      </w:r>
-    </w:p>
-    <w:p>
-      <w:pPr>
-        <w:pStyle w:val="Balk2"/>
+        <w:t xml:space="preserve">while co-founders are Ali AYDIN, </w:t>
+      </w:r>
+      <w:proofErr w:type="spellStart"/>
+      <w:r>
+        <w:rPr>
+          <w:sz w:val="24"/>
+          <w:szCs w:val="24"/>
+        </w:rPr>
+        <w:t>Anıl</w:t>
+      </w:r>
+      <w:proofErr w:type="spellEnd"/>
+      <w:r>
+        <w:rPr>
+          <w:sz w:val="24"/>
+          <w:szCs w:val="24"/>
+        </w:rPr>
+        <w:t xml:space="preserve"> AYDIN, </w:t>
+      </w:r>
+      <w:proofErr w:type="spellStart"/>
+      <w:r>
+        <w:rPr>
+          <w:sz w:val="24"/>
+          <w:szCs w:val="24"/>
+        </w:rPr>
+        <w:t>Enes</w:t>
+      </w:r>
+      <w:proofErr w:type="spellEnd"/>
+      <w:r>
+        <w:rPr>
+          <w:sz w:val="24"/>
+          <w:szCs w:val="24"/>
+        </w:rPr>
+        <w:t xml:space="preserve"> AYAZ, Nail TOSUN and Selman DİNÇ. Everything began with Engineering Design course and we will design and construct one of the project themes defined by our department by adding our own creativity.</w:t>
+      </w:r>
+    </w:p>
+    <w:p>
+      <w:pPr>
+        <w:pStyle w:val="Heading2"/>
         <w:rPr>
           <w:lang w:val="en-US"/>
         </w:rPr>
@@ -140,6 +513,7 @@
           <w:szCs w:val="24"/>
         </w:rPr>
       </w:pPr>
+      <w:proofErr w:type="spellStart"/>
       <w:r>
         <w:rPr>
           <w:sz w:val="24"/>
@@ -147,6 +521,7 @@
         </w:rPr>
         <w:t>RaLaZaBa</w:t>
       </w:r>
+      <w:proofErr w:type="spellEnd"/>
       <w:r>
         <w:rPr>
           <w:sz w:val="24"/>
@@ -157,7 +532,7 @@
     </w:p>
     <w:p>
       <w:pPr>
-        <w:pStyle w:val="Balk2"/>
+        <w:pStyle w:val="Heading2"/>
         <w:rPr>
           <w:lang w:val="en-US"/>
         </w:rPr>
@@ -182,26 +557,12 @@
           <w:sz w:val="24"/>
           <w:szCs w:val="24"/>
         </w:rPr>
-        <w:t xml:space="preserve">We will unbind our thinking border. We will prepare an easier and happier life thanks to improving our solutions about your wishes. Our motivation is that is done by us until this time. Our aspiration </w:t>
-      </w:r>
-      <w:r>
-        <w:rPr>
-          <w:sz w:val="24"/>
-          <w:szCs w:val="24"/>
-        </w:rPr>
-        <w:t>is being</w:t>
-      </w:r>
-      <w:r>
-        <w:rPr>
-          <w:sz w:val="24"/>
-          <w:szCs w:val="24"/>
-        </w:rPr>
-        <w:t xml:space="preserve"> the Solution of Things.</w:t>
-      </w:r>
-    </w:p>
-    <w:p>
-      <w:pPr>
-        <w:pStyle w:val="Balk2"/>
+        <w:t>We will unbind our thinking border. We will prepare an easier and happier life thanks to improving our solutions about your wishes. Our motivation is that is done by us until this time. Our aspiration is being the Solution of Things.</w:t>
+      </w:r>
+    </w:p>
+    <w:p>
+      <w:pPr>
+        <w:pStyle w:val="Heading2"/>
         <w:rPr>
           <w:lang w:val="en-US"/>
         </w:rPr>
@@ -301,7 +662,7 @@
     </w:p>
     <w:p>
       <w:pPr>
-        <w:pStyle w:val="Balk2"/>
+        <w:pStyle w:val="Heading2"/>
         <w:rPr>
           <w:lang w:val="en-US"/>
         </w:rPr>
@@ -329,7 +690,7 @@
     </w:p>
     <w:p>
       <w:pPr>
-        <w:pStyle w:val="Balk3"/>
+        <w:pStyle w:val="Heading3"/>
         <w:numPr>
           <w:ilvl w:val="0"/>
           <w:numId w:val="0"/>
@@ -356,7 +717,7 @@
     </w:p>
     <w:p>
       <w:pPr>
-        <w:pStyle w:val="Balk1"/>
+        <w:pStyle w:val="Heading1"/>
         <w:numPr>
           <w:ilvl w:val="0"/>
           <w:numId w:val="8"/>
@@ -375,7 +736,7 @@
     </w:p>
     <w:p>
       <w:pPr>
-        <w:pStyle w:val="Balk2"/>
+        <w:pStyle w:val="Heading2"/>
         <w:numPr>
           <w:ilvl w:val="1"/>
           <w:numId w:val="8"/>
@@ -543,7 +904,7 @@
     </w:p>
     <w:p>
       <w:pPr>
-        <w:pStyle w:val="Balk2"/>
+        <w:pStyle w:val="Heading2"/>
         <w:numPr>
           <w:ilvl w:val="1"/>
           <w:numId w:val="8"/>
@@ -582,6 +943,30 @@
           <w:szCs w:val="24"/>
           <w:lang w:val="en-US"/>
         </w:rPr>
+        <w:t xml:space="preserve"> We are supposed to design and construct one of the competitive robots to </w:t>
+      </w:r>
+      <w:r>
+        <w:rPr>
+          <w:sz w:val="24"/>
+          <w:szCs w:val="24"/>
+          <w:lang w:val="en-US"/>
+        </w:rPr>
+        <w:t>goal</w:t>
+      </w:r>
+      <w:r>
+        <w:rPr>
+          <w:sz w:val="24"/>
+          <w:szCs w:val="24"/>
+          <w:lang w:val="en-US"/>
+        </w:rPr>
+        <w:t xml:space="preserve"> according to rules.</w:t>
+      </w:r>
+      <w:r>
+        <w:rPr>
+          <w:sz w:val="24"/>
+          <w:szCs w:val="24"/>
+          <w:lang w:val="en-US"/>
+        </w:rPr>
         <w:t xml:space="preserve"> </w:t>
       </w:r>
       <w:r>
@@ -590,70 +975,6 @@
           <w:szCs w:val="24"/>
           <w:lang w:val="en-US"/>
         </w:rPr>
-        <w:t xml:space="preserve">We are supposed to design and construct </w:t>
-      </w:r>
-      <w:r>
-        <w:rPr>
-          <w:sz w:val="24"/>
-          <w:szCs w:val="24"/>
-          <w:lang w:val="en-US"/>
-        </w:rPr>
-        <w:t>one</w:t>
-      </w:r>
-      <w:r>
-        <w:rPr>
-          <w:sz w:val="24"/>
-          <w:szCs w:val="24"/>
-          <w:lang w:val="en-US"/>
-        </w:rPr>
-        <w:t xml:space="preserve"> of</w:t>
-      </w:r>
-      <w:r>
-        <w:rPr>
-          <w:sz w:val="24"/>
-          <w:szCs w:val="24"/>
-          <w:lang w:val="en-US"/>
-        </w:rPr>
-        <w:t xml:space="preserve"> the competitive</w:t>
-      </w:r>
-      <w:r>
-        <w:rPr>
-          <w:sz w:val="24"/>
-          <w:szCs w:val="24"/>
-          <w:lang w:val="en-US"/>
-        </w:rPr>
-        <w:t xml:space="preserve"> robots to </w:t>
-      </w:r>
-      <w:r>
-        <w:rPr>
-          <w:sz w:val="24"/>
-          <w:szCs w:val="24"/>
-          <w:lang w:val="en-US"/>
-        </w:rPr>
-        <w:t>goal</w:t>
-      </w:r>
-      <w:r>
-        <w:rPr>
-          <w:sz w:val="24"/>
-          <w:szCs w:val="24"/>
-          <w:lang w:val="en-US"/>
-        </w:rPr>
-        <w:t xml:space="preserve"> according to rules.</w:t>
-      </w:r>
-      <w:r>
-        <w:rPr>
-          <w:sz w:val="24"/>
-          <w:szCs w:val="24"/>
-          <w:lang w:val="en-US"/>
-        </w:rPr>
-        <w:t xml:space="preserve"> </w:t>
-      </w:r>
-      <w:r>
-        <w:rPr>
-          <w:sz w:val="24"/>
-          <w:szCs w:val="24"/>
-          <w:lang w:val="en-US"/>
-        </w:rPr>
         <w:t>The r</w:t>
       </w:r>
       <w:r>
@@ -783,7 +1104,7 @@
     </w:p>
     <w:p>
       <w:pPr>
-        <w:pStyle w:val="Balk2"/>
+        <w:pStyle w:val="Heading2"/>
         <w:numPr>
           <w:ilvl w:val="1"/>
           <w:numId w:val="8"/>
@@ -943,7 +1264,7 @@
     </w:p>
     <w:p>
       <w:pPr>
-        <w:pStyle w:val="Balk2"/>
+        <w:pStyle w:val="Heading2"/>
         <w:numPr>
           <w:ilvl w:val="1"/>
           <w:numId w:val="8"/>
@@ -979,7 +1300,23 @@
           <w:sz w:val="24"/>
           <w:szCs w:val="24"/>
         </w:rPr>
-        <w:t xml:space="preserve">the present time, robotics grow day by day and robots have </w:t>
+        <w:t xml:space="preserve">the present time, robotics </w:t>
+      </w:r>
+      <w:proofErr w:type="gramStart"/>
+      <w:r>
+        <w:rPr>
+          <w:sz w:val="24"/>
+          <w:szCs w:val="24"/>
+        </w:rPr>
+        <w:t>grow</w:t>
+      </w:r>
+      <w:proofErr w:type="gramEnd"/>
+      <w:r>
+        <w:rPr>
+          <w:sz w:val="24"/>
+          <w:szCs w:val="24"/>
+        </w:rPr>
+        <w:t xml:space="preserve"> day by day and robots have </w:t>
       </w:r>
       <w:r>
         <w:rPr>
@@ -1037,7 +1374,23 @@
           <w:sz w:val="24"/>
           <w:szCs w:val="24"/>
         </w:rPr>
-        <w:t xml:space="preserve"> to sense its environment and extracts the plan of its surrounding from this sense. The device rambles on the region that is determined by standards and creates a plan of the region. The plan is sent the computer screen. In addition, it is actually a race. Two devices extract plan of the same region and the aims are </w:t>
+        <w:t xml:space="preserve"> to sense its environment and extracts the plan of its surrounding from this sense. The device rambles on the region that is determined by standards and creates a plan of the region. The plan is sent the computer screen. In addition, it is </w:t>
+      </w:r>
+      <w:proofErr w:type="gramStart"/>
+      <w:r>
+        <w:rPr>
+          <w:sz w:val="24"/>
+          <w:szCs w:val="24"/>
+        </w:rPr>
+        <w:t>actually a</w:t>
+      </w:r>
+      <w:proofErr w:type="gramEnd"/>
+      <w:r>
+        <w:rPr>
+          <w:sz w:val="24"/>
+          <w:szCs w:val="24"/>
+        </w:rPr>
+        <w:t xml:space="preserve"> race. Two devices extract plan of the same region and the aims are </w:t>
       </w:r>
       <w:r>
         <w:rPr>
@@ -1200,7 +1553,7 @@
     </w:p>
     <w:p>
       <w:pPr>
-        <w:pStyle w:val="Balk1"/>
+        <w:pStyle w:val="Heading1"/>
         <w:numPr>
           <w:ilvl w:val="0"/>
           <w:numId w:val="8"/>
@@ -1222,26 +1575,24 @@
           <w:lang w:val="en-US"/>
         </w:rPr>
       </w:pPr>
-      <w:bookmarkStart w:id="0" w:name="_GoBack"/>
-      <w:bookmarkEnd w:id="0"/>
-    </w:p>
-    <w:p>
-      <w:pPr>
-        <w:rPr>
-          <w:lang w:val="en-US"/>
-        </w:rPr>
-      </w:pPr>
-    </w:p>
-    <w:p>
-      <w:pPr>
-        <w:rPr>
-          <w:lang w:val="en-US"/>
-        </w:rPr>
-      </w:pPr>
-    </w:p>
-    <w:p>
-      <w:pPr>
-        <w:pStyle w:val="Balk1"/>
+    </w:p>
+    <w:p>
+      <w:pPr>
+        <w:rPr>
+          <w:lang w:val="en-US"/>
+        </w:rPr>
+      </w:pPr>
+    </w:p>
+    <w:p>
+      <w:pPr>
+        <w:rPr>
+          <w:lang w:val="en-US"/>
+        </w:rPr>
+      </w:pPr>
+    </w:p>
+    <w:p>
+      <w:pPr>
+        <w:pStyle w:val="Heading1"/>
         <w:numPr>
           <w:ilvl w:val="0"/>
           <w:numId w:val="0"/>
@@ -1278,6 +1629,9 @@
         </w:rPr>
       </w:pPr>
       <w:r>
+        <w:rPr>
+          <w:noProof/>
+        </w:rPr>
         <w:drawing>
           <wp:inline distT="0" distB="0" distL="0" distR="0" wp14:anchorId="535763F0" wp14:editId="0CCC8AA2">
             <wp:extent cx="6286500" cy="3994092"/>
@@ -1296,7 +1650,7 @@
                     </pic:cNvPicPr>
                   </pic:nvPicPr>
                   <pic:blipFill>
-                    <a:blip r:embed="rId5" cstate="print">
+                    <a:blip r:embed="rId6" cstate="print">
                       <a:extLst>
                         <a:ext uri="{28A0092B-C50C-407E-A947-70E740481C1C}">
                           <a14:useLocalDpi xmlns:a14="http://schemas.microsoft.com/office/drawing/2010/main" val="0"/>
@@ -1344,7 +1698,7 @@
     </w:p>
     <w:p>
       <w:pPr>
-        <w:pStyle w:val="Balk1"/>
+        <w:pStyle w:val="Heading1"/>
         <w:numPr>
           <w:ilvl w:val="0"/>
           <w:numId w:val="0"/>
@@ -1934,7 +2288,7 @@
     <w:lvl w:ilvl="0">
       <w:start w:val="1"/>
       <w:numFmt w:val="decimal"/>
-      <w:pStyle w:val="Balk1"/>
+      <w:pStyle w:val="Heading1"/>
       <w:lvlText w:val="%1"/>
       <w:lvlJc w:val="left"/>
       <w:pPr>
@@ -1944,7 +2298,7 @@
     <w:lvl w:ilvl="1">
       <w:start w:val="1"/>
       <w:numFmt w:val="decimal"/>
-      <w:pStyle w:val="Balk2"/>
+      <w:pStyle w:val="Heading2"/>
       <w:lvlText w:val="%1.%2"/>
       <w:lvlJc w:val="left"/>
       <w:pPr>
@@ -1954,7 +2308,7 @@
     <w:lvl w:ilvl="2">
       <w:start w:val="1"/>
       <w:numFmt w:val="decimal"/>
-      <w:pStyle w:val="Balk3"/>
+      <w:pStyle w:val="Heading3"/>
       <w:lvlText w:val="%1.%2.%3"/>
       <w:lvlJc w:val="left"/>
       <w:pPr>
@@ -1964,7 +2318,7 @@
     <w:lvl w:ilvl="3">
       <w:start w:val="1"/>
       <w:numFmt w:val="decimal"/>
-      <w:pStyle w:val="Balk4"/>
+      <w:pStyle w:val="Heading4"/>
       <w:lvlText w:val="%1.%2.%3.%4"/>
       <w:lvlJc w:val="left"/>
       <w:pPr>
@@ -1974,7 +2328,7 @@
     <w:lvl w:ilvl="4">
       <w:start w:val="1"/>
       <w:numFmt w:val="decimal"/>
-      <w:pStyle w:val="Balk5"/>
+      <w:pStyle w:val="Heading5"/>
       <w:lvlText w:val="%1.%2.%3.%4.%5"/>
       <w:lvlJc w:val="left"/>
       <w:pPr>
@@ -1984,7 +2338,7 @@
     <w:lvl w:ilvl="5">
       <w:start w:val="1"/>
       <w:numFmt w:val="decimal"/>
-      <w:pStyle w:val="Balk6"/>
+      <w:pStyle w:val="Heading6"/>
       <w:lvlText w:val="%1.%2.%3.%4.%5.%6"/>
       <w:lvlJc w:val="left"/>
       <w:pPr>
@@ -1994,7 +2348,7 @@
     <w:lvl w:ilvl="6">
       <w:start w:val="1"/>
       <w:numFmt w:val="decimal"/>
-      <w:pStyle w:val="Balk7"/>
+      <w:pStyle w:val="Heading7"/>
       <w:lvlText w:val="%1.%2.%3.%4.%5.%6.%7"/>
       <w:lvlJc w:val="left"/>
       <w:pPr>
@@ -2004,7 +2358,7 @@
     <w:lvl w:ilvl="7">
       <w:start w:val="1"/>
       <w:numFmt w:val="decimal"/>
-      <w:pStyle w:val="Balk8"/>
+      <w:pStyle w:val="Heading8"/>
       <w:lvlText w:val="%1.%2.%3.%4.%5.%6.%7.%8"/>
       <w:lvlJc w:val="left"/>
       <w:pPr>
@@ -2014,7 +2368,7 @@
     <w:lvl w:ilvl="8">
       <w:start w:val="1"/>
       <w:numFmt w:val="decimal"/>
-      <w:pStyle w:val="Balk9"/>
+      <w:pStyle w:val="Heading9"/>
       <w:lvlText w:val="%1.%2.%3.%4.%5.%6.%7.%8.%9"/>
       <w:lvlJc w:val="left"/>
       <w:pPr>
@@ -2486,11 +2840,11 @@
     <w:name w:val="Normal"/>
     <w:qFormat/>
   </w:style>
-  <w:style w:type="paragraph" w:styleId="Balk1">
+  <w:style w:type="paragraph" w:styleId="Heading1">
     <w:name w:val="heading 1"/>
     <w:basedOn w:val="Normal"/>
     <w:next w:val="Normal"/>
-    <w:link w:val="Balk1Char"/>
+    <w:link w:val="Heading1Char"/>
     <w:uiPriority w:val="9"/>
     <w:qFormat/>
     <w:rsid w:val="00F155B9"/>
@@ -2510,11 +2864,11 @@
       <w:szCs w:val="32"/>
     </w:rPr>
   </w:style>
-  <w:style w:type="paragraph" w:styleId="Balk2">
+  <w:style w:type="paragraph" w:styleId="Heading2">
     <w:name w:val="heading 2"/>
     <w:basedOn w:val="Normal"/>
     <w:next w:val="Normal"/>
-    <w:link w:val="Balk2Char"/>
+    <w:link w:val="Heading2Char"/>
     <w:uiPriority w:val="9"/>
     <w:unhideWhenUsed/>
     <w:qFormat/>
@@ -2536,11 +2890,11 @@
       <w:szCs w:val="26"/>
     </w:rPr>
   </w:style>
-  <w:style w:type="paragraph" w:styleId="Balk3">
+  <w:style w:type="paragraph" w:styleId="Heading3">
     <w:name w:val="heading 3"/>
     <w:basedOn w:val="Normal"/>
     <w:next w:val="Normal"/>
-    <w:link w:val="Balk3Char"/>
+    <w:link w:val="Heading3Char"/>
     <w:uiPriority w:val="9"/>
     <w:unhideWhenUsed/>
     <w:qFormat/>
@@ -2562,11 +2916,11 @@
       <w:szCs w:val="24"/>
     </w:rPr>
   </w:style>
-  <w:style w:type="paragraph" w:styleId="Balk4">
+  <w:style w:type="paragraph" w:styleId="Heading4">
     <w:name w:val="heading 4"/>
     <w:basedOn w:val="Normal"/>
     <w:next w:val="Normal"/>
-    <w:link w:val="Balk4Char"/>
+    <w:link w:val="Heading4Char"/>
     <w:uiPriority w:val="9"/>
     <w:semiHidden/>
     <w:unhideWhenUsed/>
@@ -2589,11 +2943,11 @@
       <w:color w:val="2F5496" w:themeColor="accent1" w:themeShade="BF"/>
     </w:rPr>
   </w:style>
-  <w:style w:type="paragraph" w:styleId="Balk5">
+  <w:style w:type="paragraph" w:styleId="Heading5">
     <w:name w:val="heading 5"/>
     <w:basedOn w:val="Normal"/>
     <w:next w:val="Normal"/>
-    <w:link w:val="Balk5Char"/>
+    <w:link w:val="Heading5Char"/>
     <w:uiPriority w:val="9"/>
     <w:semiHidden/>
     <w:unhideWhenUsed/>
@@ -2614,11 +2968,11 @@
       <w:color w:val="2F5496" w:themeColor="accent1" w:themeShade="BF"/>
     </w:rPr>
   </w:style>
-  <w:style w:type="paragraph" w:styleId="Balk6">
+  <w:style w:type="paragraph" w:styleId="Heading6">
     <w:name w:val="heading 6"/>
     <w:basedOn w:val="Normal"/>
     <w:next w:val="Normal"/>
-    <w:link w:val="Balk6Char"/>
+    <w:link w:val="Heading6Char"/>
     <w:uiPriority w:val="9"/>
     <w:semiHidden/>
     <w:unhideWhenUsed/>
@@ -2639,11 +2993,11 @@
       <w:color w:val="1F3763" w:themeColor="accent1" w:themeShade="7F"/>
     </w:rPr>
   </w:style>
-  <w:style w:type="paragraph" w:styleId="Balk7">
+  <w:style w:type="paragraph" w:styleId="Heading7">
     <w:name w:val="heading 7"/>
     <w:basedOn w:val="Normal"/>
     <w:next w:val="Normal"/>
-    <w:link w:val="Balk7Char"/>
+    <w:link w:val="Heading7Char"/>
     <w:uiPriority w:val="9"/>
     <w:semiHidden/>
     <w:unhideWhenUsed/>
@@ -2666,11 +3020,11 @@
       <w:color w:val="1F3763" w:themeColor="accent1" w:themeShade="7F"/>
     </w:rPr>
   </w:style>
-  <w:style w:type="paragraph" w:styleId="Balk8">
+  <w:style w:type="paragraph" w:styleId="Heading8">
     <w:name w:val="heading 8"/>
     <w:basedOn w:val="Normal"/>
     <w:next w:val="Normal"/>
-    <w:link w:val="Balk8Char"/>
+    <w:link w:val="Heading8Char"/>
     <w:uiPriority w:val="9"/>
     <w:semiHidden/>
     <w:unhideWhenUsed/>
@@ -2693,11 +3047,11 @@
       <w:szCs w:val="21"/>
     </w:rPr>
   </w:style>
-  <w:style w:type="paragraph" w:styleId="Balk9">
+  <w:style w:type="paragraph" w:styleId="Heading9">
     <w:name w:val="heading 9"/>
     <w:basedOn w:val="Normal"/>
     <w:next w:val="Normal"/>
-    <w:link w:val="Balk9Char"/>
+    <w:link w:val="Heading9Char"/>
     <w:uiPriority w:val="9"/>
     <w:semiHidden/>
     <w:unhideWhenUsed/>
@@ -2722,13 +3076,13 @@
       <w:szCs w:val="21"/>
     </w:rPr>
   </w:style>
-  <w:style w:type="character" w:default="1" w:styleId="VarsaylanParagrafYazTipi">
+  <w:style w:type="character" w:default="1" w:styleId="DefaultParagraphFont">
     <w:name w:val="Default Paragraph Font"/>
     <w:uiPriority w:val="1"/>
     <w:semiHidden/>
     <w:unhideWhenUsed/>
   </w:style>
-  <w:style w:type="table" w:default="1" w:styleId="NormalTablo">
+  <w:style w:type="table" w:default="1" w:styleId="TableNormal">
     <w:name w:val="Normal Table"/>
     <w:uiPriority w:val="99"/>
     <w:semiHidden/>
@@ -2743,16 +3097,16 @@
       </w:tblCellMar>
     </w:tblPr>
   </w:style>
-  <w:style w:type="numbering" w:default="1" w:styleId="ListeYok">
+  <w:style w:type="numbering" w:default="1" w:styleId="NoList">
     <w:name w:val="No List"/>
     <w:uiPriority w:val="99"/>
     <w:semiHidden/>
     <w:unhideWhenUsed/>
   </w:style>
-  <w:style w:type="character" w:customStyle="1" w:styleId="Balk1Char">
-    <w:name w:val="Başlık 1 Char"/>
-    <w:basedOn w:val="VarsaylanParagrafYazTipi"/>
-    <w:link w:val="Balk1"/>
+  <w:style w:type="character" w:customStyle="1" w:styleId="Heading1Char">
+    <w:name w:val="Heading 1 Char"/>
+    <w:basedOn w:val="DefaultParagraphFont"/>
+    <w:link w:val="Heading1"/>
     <w:uiPriority w:val="9"/>
     <w:rsid w:val="00F155B9"/>
     <w:rPr>
@@ -2762,10 +3116,10 @@
       <w:szCs w:val="32"/>
     </w:rPr>
   </w:style>
-  <w:style w:type="character" w:customStyle="1" w:styleId="Balk2Char">
-    <w:name w:val="Başlık 2 Char"/>
-    <w:basedOn w:val="VarsaylanParagrafYazTipi"/>
-    <w:link w:val="Balk2"/>
+  <w:style w:type="character" w:customStyle="1" w:styleId="Heading2Char">
+    <w:name w:val="Heading 2 Char"/>
+    <w:basedOn w:val="DefaultParagraphFont"/>
+    <w:link w:val="Heading2"/>
     <w:uiPriority w:val="9"/>
     <w:rsid w:val="00F155B9"/>
     <w:rPr>
@@ -2775,10 +3129,10 @@
       <w:szCs w:val="26"/>
     </w:rPr>
   </w:style>
-  <w:style w:type="character" w:customStyle="1" w:styleId="Balk3Char">
-    <w:name w:val="Başlık 3 Char"/>
-    <w:basedOn w:val="VarsaylanParagrafYazTipi"/>
-    <w:link w:val="Balk3"/>
+  <w:style w:type="character" w:customStyle="1" w:styleId="Heading3Char">
+    <w:name w:val="Heading 3 Char"/>
+    <w:basedOn w:val="DefaultParagraphFont"/>
+    <w:link w:val="Heading3"/>
     <w:uiPriority w:val="9"/>
     <w:rsid w:val="00F155B9"/>
     <w:rPr>
@@ -2788,10 +3142,10 @@
       <w:szCs w:val="24"/>
     </w:rPr>
   </w:style>
-  <w:style w:type="character" w:customStyle="1" w:styleId="Balk4Char">
-    <w:name w:val="Başlık 4 Char"/>
-    <w:basedOn w:val="VarsaylanParagrafYazTipi"/>
-    <w:link w:val="Balk4"/>
+  <w:style w:type="character" w:customStyle="1" w:styleId="Heading4Char">
+    <w:name w:val="Heading 4 Char"/>
+    <w:basedOn w:val="DefaultParagraphFont"/>
+    <w:link w:val="Heading4"/>
     <w:uiPriority w:val="9"/>
     <w:semiHidden/>
     <w:rsid w:val="00F155B9"/>
@@ -2802,10 +3156,10 @@
       <w:color w:val="2F5496" w:themeColor="accent1" w:themeShade="BF"/>
     </w:rPr>
   </w:style>
-  <w:style w:type="character" w:customStyle="1" w:styleId="Balk5Char">
-    <w:name w:val="Başlık 5 Char"/>
-    <w:basedOn w:val="VarsaylanParagrafYazTipi"/>
-    <w:link w:val="Balk5"/>
+  <w:style w:type="character" w:customStyle="1" w:styleId="Heading5Char">
+    <w:name w:val="Heading 5 Char"/>
+    <w:basedOn w:val="DefaultParagraphFont"/>
+    <w:link w:val="Heading5"/>
     <w:uiPriority w:val="9"/>
     <w:semiHidden/>
     <w:rsid w:val="00F155B9"/>
@@ -2814,10 +3168,10 @@
       <w:color w:val="2F5496" w:themeColor="accent1" w:themeShade="BF"/>
     </w:rPr>
   </w:style>
-  <w:style w:type="character" w:customStyle="1" w:styleId="Balk6Char">
-    <w:name w:val="Başlık 6 Char"/>
-    <w:basedOn w:val="VarsaylanParagrafYazTipi"/>
-    <w:link w:val="Balk6"/>
+  <w:style w:type="character" w:customStyle="1" w:styleId="Heading6Char">
+    <w:name w:val="Heading 6 Char"/>
+    <w:basedOn w:val="DefaultParagraphFont"/>
+    <w:link w:val="Heading6"/>
     <w:uiPriority w:val="9"/>
     <w:semiHidden/>
     <w:rsid w:val="00F155B9"/>
@@ -2826,10 +3180,10 @@
       <w:color w:val="1F3763" w:themeColor="accent1" w:themeShade="7F"/>
     </w:rPr>
   </w:style>
-  <w:style w:type="character" w:customStyle="1" w:styleId="Balk7Char">
-    <w:name w:val="Başlık 7 Char"/>
-    <w:basedOn w:val="VarsaylanParagrafYazTipi"/>
-    <w:link w:val="Balk7"/>
+  <w:style w:type="character" w:customStyle="1" w:styleId="Heading7Char">
+    <w:name w:val="Heading 7 Char"/>
+    <w:basedOn w:val="DefaultParagraphFont"/>
+    <w:link w:val="Heading7"/>
     <w:uiPriority w:val="9"/>
     <w:semiHidden/>
     <w:rsid w:val="00F155B9"/>
@@ -2840,10 +3194,10 @@
       <w:color w:val="1F3763" w:themeColor="accent1" w:themeShade="7F"/>
     </w:rPr>
   </w:style>
-  <w:style w:type="character" w:customStyle="1" w:styleId="Balk8Char">
-    <w:name w:val="Başlık 8 Char"/>
-    <w:basedOn w:val="VarsaylanParagrafYazTipi"/>
-    <w:link w:val="Balk8"/>
+  <w:style w:type="character" w:customStyle="1" w:styleId="Heading8Char">
+    <w:name w:val="Heading 8 Char"/>
+    <w:basedOn w:val="DefaultParagraphFont"/>
+    <w:link w:val="Heading8"/>
     <w:uiPriority w:val="9"/>
     <w:semiHidden/>
     <w:rsid w:val="00F155B9"/>
@@ -2854,10 +3208,10 @@
       <w:szCs w:val="21"/>
     </w:rPr>
   </w:style>
-  <w:style w:type="character" w:customStyle="1" w:styleId="Balk9Char">
-    <w:name w:val="Başlık 9 Char"/>
-    <w:basedOn w:val="VarsaylanParagrafYazTipi"/>
-    <w:link w:val="Balk9"/>
+  <w:style w:type="character" w:customStyle="1" w:styleId="Heading9Char">
+    <w:name w:val="Heading 9 Char"/>
+    <w:basedOn w:val="DefaultParagraphFont"/>
+    <w:link w:val="Heading9"/>
     <w:uiPriority w:val="9"/>
     <w:semiHidden/>
     <w:rsid w:val="00F155B9"/>

</xml_diff>

<commit_message>
Conclusion and Human Resources are added
</commit_message>
<xml_diff>
--- a/Business Statement Report/BSREPORT.docx
+++ b/Business Statement Report/BSREPORT.docx
@@ -266,8 +266,6 @@
         </w:rPr>
         <w:t xml:space="preserve"> AYDIN</w:t>
       </w:r>
-      <w:bookmarkStart w:id="0" w:name="_GoBack"/>
-      <w:bookmarkEnd w:id="0"/>
     </w:p>
     <w:p>
       <w:pPr>
@@ -335,7 +333,7 @@
     </w:p>
     <w:p>
       <w:pPr>
-        <w:pStyle w:val="Heading1"/>
+        <w:pStyle w:val="Balk1"/>
         <w:rPr>
           <w:lang w:val="en-US"/>
         </w:rPr>
@@ -386,7 +384,7 @@
     </w:p>
     <w:p>
       <w:pPr>
-        <w:pStyle w:val="Heading1"/>
+        <w:pStyle w:val="Balk1"/>
         <w:rPr>
           <w:lang w:val="en-US"/>
         </w:rPr>
@@ -400,7 +398,7 @@
     </w:p>
     <w:p>
       <w:pPr>
-        <w:pStyle w:val="Heading2"/>
+        <w:pStyle w:val="Balk2"/>
         <w:rPr>
           <w:lang w:val="en-US"/>
         </w:rPr>
@@ -493,7 +491,7 @@
     </w:p>
     <w:p>
       <w:pPr>
-        <w:pStyle w:val="Heading2"/>
+        <w:pStyle w:val="Balk2"/>
         <w:rPr>
           <w:lang w:val="en-US"/>
         </w:rPr>
@@ -532,7 +530,7 @@
     </w:p>
     <w:p>
       <w:pPr>
-        <w:pStyle w:val="Heading2"/>
+        <w:pStyle w:val="Balk2"/>
         <w:rPr>
           <w:lang w:val="en-US"/>
         </w:rPr>
@@ -562,7 +560,7 @@
     </w:p>
     <w:p>
       <w:pPr>
-        <w:pStyle w:val="Heading2"/>
+        <w:pStyle w:val="Balk2"/>
         <w:rPr>
           <w:lang w:val="en-US"/>
         </w:rPr>
@@ -576,6 +574,12 @@
     </w:p>
     <w:p>
       <w:pPr>
+        <w:pStyle w:val="ListeParagraf"/>
+        <w:numPr>
+          <w:ilvl w:val="0"/>
+          <w:numId w:val="11"/>
+        </w:numPr>
+        <w:spacing w:line="240" w:lineRule="auto"/>
         <w:rPr>
           <w:sz w:val="24"/>
           <w:szCs w:val="24"/>
@@ -591,6 +595,12 @@
     </w:p>
     <w:p>
       <w:pPr>
+        <w:pStyle w:val="ListeParagraf"/>
+        <w:numPr>
+          <w:ilvl w:val="0"/>
+          <w:numId w:val="11"/>
+        </w:numPr>
+        <w:spacing w:line="240" w:lineRule="auto"/>
         <w:rPr>
           <w:sz w:val="24"/>
           <w:szCs w:val="24"/>
@@ -613,6 +623,12 @@
     </w:p>
     <w:p>
       <w:pPr>
+        <w:pStyle w:val="ListeParagraf"/>
+        <w:numPr>
+          <w:ilvl w:val="0"/>
+          <w:numId w:val="11"/>
+        </w:numPr>
+        <w:spacing w:line="240" w:lineRule="auto"/>
         <w:rPr>
           <w:sz w:val="24"/>
           <w:szCs w:val="24"/>
@@ -628,6 +644,12 @@
     </w:p>
     <w:p>
       <w:pPr>
+        <w:pStyle w:val="ListeParagraf"/>
+        <w:numPr>
+          <w:ilvl w:val="0"/>
+          <w:numId w:val="11"/>
+        </w:numPr>
+        <w:spacing w:line="240" w:lineRule="auto"/>
         <w:rPr>
           <w:rFonts w:cstheme="minorHAnsi"/>
           <w:sz w:val="24"/>
@@ -647,77 +669,289 @@
     </w:p>
     <w:p>
       <w:pPr>
-        <w:rPr>
-          <w:sz w:val="24"/>
-          <w:szCs w:val="24"/>
-        </w:rPr>
-      </w:pPr>
-      <w:r>
-        <w:rPr>
-          <w:sz w:val="24"/>
-          <w:szCs w:val="24"/>
-        </w:rPr>
-        <w:t>Reliability</w:t>
-      </w:r>
-    </w:p>
-    <w:p>
-      <w:pPr>
-        <w:pStyle w:val="Heading2"/>
-        <w:rPr>
-          <w:lang w:val="en-US"/>
-        </w:rPr>
-      </w:pPr>
-      <w:r>
-        <w:rPr>
-          <w:lang w:val="en-US"/>
-        </w:rPr>
-        <w:t>Human resources</w:t>
-      </w:r>
-    </w:p>
-    <w:p>
-      <w:pPr>
-        <w:rPr>
-          <w:lang w:val="en-US"/>
-        </w:rPr>
-      </w:pPr>
-    </w:p>
-    <w:p>
-      <w:pPr>
-        <w:rPr>
-          <w:lang w:val="en-US"/>
-        </w:rPr>
-      </w:pPr>
-    </w:p>
-    <w:p>
-      <w:pPr>
-        <w:pStyle w:val="Heading3"/>
+        <w:pStyle w:val="ListeParagraf"/>
         <w:numPr>
           <w:ilvl w:val="0"/>
-          <w:numId w:val="0"/>
+          <w:numId w:val="11"/>
         </w:numPr>
-        <w:ind w:left="720" w:hanging="720"/>
-        <w:rPr>
-          <w:lang w:val="en-US"/>
-        </w:rPr>
-      </w:pPr>
-    </w:p>
-    <w:p>
-      <w:pPr>
-        <w:rPr>
-          <w:lang w:val="en-US"/>
-        </w:rPr>
-      </w:pPr>
-    </w:p>
-    <w:p>
-      <w:pPr>
-        <w:rPr>
-          <w:lang w:val="en-US"/>
-        </w:rPr>
-      </w:pPr>
-    </w:p>
-    <w:p>
-      <w:pPr>
-        <w:pStyle w:val="Heading1"/>
+        <w:spacing w:line="240" w:lineRule="auto"/>
+        <w:rPr>
+          <w:sz w:val="24"/>
+          <w:szCs w:val="24"/>
+        </w:rPr>
+      </w:pPr>
+      <w:r>
+        <w:rPr>
+          <w:sz w:val="24"/>
+          <w:szCs w:val="24"/>
+        </w:rPr>
+        <w:t>Reliability</w:t>
+      </w:r>
+    </w:p>
+    <w:p>
+      <w:pPr>
+        <w:pStyle w:val="Balk2"/>
+        <w:rPr>
+          <w:lang w:val="en-US"/>
+        </w:rPr>
+      </w:pPr>
+      <w:r>
+        <w:rPr>
+          <w:lang w:val="en-US"/>
+        </w:rPr>
+        <w:t>Human resources</w:t>
+      </w:r>
+    </w:p>
+    <w:p>
+      <w:pPr>
+        <w:rPr>
+          <w:lang w:val="en-US"/>
+        </w:rPr>
+      </w:pPr>
+      <w:r>
+        <w:rPr>
+          <w:lang w:val="en-US"/>
+        </w:rPr>
+        <w:t xml:space="preserve">Our team has an interdisciplinary experience. </w:t>
+      </w:r>
+      <w:proofErr w:type="spellStart"/>
+      <w:r>
+        <w:rPr>
+          <w:lang w:val="en-US"/>
+        </w:rPr>
+        <w:t>Anıl</w:t>
+      </w:r>
+      <w:proofErr w:type="spellEnd"/>
+      <w:r>
+        <w:rPr>
+          <w:lang w:val="en-US"/>
+        </w:rPr>
+        <w:t xml:space="preserve"> </w:t>
+      </w:r>
+      <w:proofErr w:type="spellStart"/>
+      <w:r>
+        <w:rPr>
+          <w:lang w:val="en-US"/>
+        </w:rPr>
+        <w:t>Aydın</w:t>
+      </w:r>
+      <w:proofErr w:type="spellEnd"/>
+      <w:r>
+        <w:rPr>
+          <w:lang w:val="en-US"/>
+        </w:rPr>
+        <w:t xml:space="preserve"> and Selman </w:t>
+      </w:r>
+      <w:proofErr w:type="spellStart"/>
+      <w:r>
+        <w:rPr>
+          <w:lang w:val="en-US"/>
+        </w:rPr>
+        <w:t>Dinç</w:t>
+      </w:r>
+      <w:proofErr w:type="spellEnd"/>
+      <w:r>
+        <w:rPr>
+          <w:lang w:val="en-US"/>
+        </w:rPr>
+        <w:t xml:space="preserve"> chose Electronics option whereas Nail Tosun, Ali </w:t>
+      </w:r>
+      <w:proofErr w:type="spellStart"/>
+      <w:r>
+        <w:rPr>
+          <w:lang w:val="en-US"/>
+        </w:rPr>
+        <w:t>Aydın</w:t>
+      </w:r>
+      <w:proofErr w:type="spellEnd"/>
+      <w:r>
+        <w:rPr>
+          <w:lang w:val="en-US"/>
+        </w:rPr>
+        <w:t xml:space="preserve"> and </w:t>
+      </w:r>
+      <w:proofErr w:type="spellStart"/>
+      <w:r>
+        <w:rPr>
+          <w:lang w:val="en-US"/>
+        </w:rPr>
+        <w:t>Enes</w:t>
+      </w:r>
+      <w:proofErr w:type="spellEnd"/>
+      <w:r>
+        <w:rPr>
+          <w:lang w:val="en-US"/>
+        </w:rPr>
+        <w:t xml:space="preserve"> Ayaz chose Power Electronics area. Other than the core option courses some of the team members take control and computer courses. Besides, all team members have very wide experiences. </w:t>
+      </w:r>
+      <w:proofErr w:type="spellStart"/>
+      <w:r>
+        <w:rPr>
+          <w:lang w:val="en-US"/>
+        </w:rPr>
+        <w:t>Anıl</w:t>
+      </w:r>
+      <w:proofErr w:type="spellEnd"/>
+      <w:r>
+        <w:rPr>
+          <w:lang w:val="en-US"/>
+        </w:rPr>
+        <w:t xml:space="preserve"> </w:t>
+      </w:r>
+      <w:proofErr w:type="spellStart"/>
+      <w:r>
+        <w:rPr>
+          <w:lang w:val="en-US"/>
+        </w:rPr>
+        <w:t>Aydın</w:t>
+      </w:r>
+      <w:proofErr w:type="spellEnd"/>
+      <w:r>
+        <w:rPr>
+          <w:lang w:val="en-US"/>
+        </w:rPr>
+        <w:t xml:space="preserve"> worked on microcontrollers and robotics as well as game design at Unity C#. Ali </w:t>
+      </w:r>
+      <w:proofErr w:type="spellStart"/>
+      <w:r>
+        <w:rPr>
+          <w:lang w:val="en-US"/>
+        </w:rPr>
+        <w:t>Aydın</w:t>
+      </w:r>
+      <w:proofErr w:type="spellEnd"/>
+      <w:r>
+        <w:rPr>
+          <w:lang w:val="en-US"/>
+        </w:rPr>
+        <w:t xml:space="preserve">, </w:t>
+      </w:r>
+      <w:proofErr w:type="spellStart"/>
+      <w:r>
+        <w:rPr>
+          <w:lang w:val="en-US"/>
+        </w:rPr>
+        <w:t>Enes</w:t>
+      </w:r>
+      <w:proofErr w:type="spellEnd"/>
+      <w:r>
+        <w:rPr>
+          <w:lang w:val="en-US"/>
+        </w:rPr>
+        <w:t xml:space="preserve"> Ayaz are also worked on robotics at IEEE RAS. </w:t>
+      </w:r>
+      <w:proofErr w:type="spellStart"/>
+      <w:r>
+        <w:rPr>
+          <w:lang w:val="en-US"/>
+        </w:rPr>
+        <w:t>Enes</w:t>
+      </w:r>
+      <w:proofErr w:type="spellEnd"/>
+      <w:r>
+        <w:rPr>
+          <w:lang w:val="en-US"/>
+        </w:rPr>
+        <w:t xml:space="preserve"> Ayaz worked on image processes and deep learning algorithms. Ali </w:t>
+      </w:r>
+      <w:proofErr w:type="spellStart"/>
+      <w:r>
+        <w:rPr>
+          <w:lang w:val="en-US"/>
+        </w:rPr>
+        <w:t>Aydın</w:t>
+      </w:r>
+      <w:proofErr w:type="spellEnd"/>
+      <w:r>
+        <w:rPr>
+          <w:lang w:val="en-US"/>
+        </w:rPr>
+        <w:t xml:space="preserve"> and Nail Tosun are work on deep learning algorithms </w:t>
+      </w:r>
+      <w:proofErr w:type="gramStart"/>
+      <w:r>
+        <w:rPr>
+          <w:lang w:val="en-US"/>
+        </w:rPr>
+        <w:t>and also</w:t>
+      </w:r>
+      <w:proofErr w:type="gramEnd"/>
+      <w:r>
+        <w:rPr>
+          <w:lang w:val="en-US"/>
+        </w:rPr>
+        <w:t xml:space="preserve"> attend Autonomous race car organization and took courses on DL and computer vision with </w:t>
+      </w:r>
+      <w:proofErr w:type="spellStart"/>
+      <w:r>
+        <w:rPr>
+          <w:lang w:val="en-US"/>
+        </w:rPr>
+        <w:t>Enes</w:t>
+      </w:r>
+      <w:proofErr w:type="spellEnd"/>
+      <w:r>
+        <w:rPr>
+          <w:lang w:val="en-US"/>
+        </w:rPr>
+        <w:t xml:space="preserve"> Ayaz. Selman </w:t>
+      </w:r>
+      <w:proofErr w:type="spellStart"/>
+      <w:r>
+        <w:rPr>
+          <w:lang w:val="en-US"/>
+        </w:rPr>
+        <w:t>Dinç</w:t>
+      </w:r>
+      <w:proofErr w:type="spellEnd"/>
+      <w:r>
+        <w:rPr>
+          <w:lang w:val="en-US"/>
+        </w:rPr>
+        <w:t xml:space="preserve"> has experienced with RF applications. He has enormous information about sensors and other components which used in robotics applications.</w:t>
+      </w:r>
+      <w:r>
+        <w:rPr>
+          <w:lang w:val="en-US"/>
+        </w:rPr>
+        <w:t xml:space="preserve"> </w:t>
+      </w:r>
+      <w:r>
+        <w:rPr>
+          <w:lang w:val="en-US"/>
+        </w:rPr>
+        <w:t xml:space="preserve">He well-informed about CAD tools </w:t>
+      </w:r>
+      <w:r>
+        <w:rPr>
+          <w:lang w:val="en-US"/>
+        </w:rPr>
+        <w:lastRenderedPageBreak/>
+        <w:t>which are essential in mechanical design.</w:t>
+      </w:r>
+      <w:r>
+        <w:rPr>
+          <w:lang w:val="en-US"/>
+        </w:rPr>
+        <w:t xml:space="preserve"> </w:t>
+      </w:r>
+      <w:r>
+        <w:rPr>
+          <w:lang w:val="en-US"/>
+        </w:rPr>
+        <w:t>Three of the team members chose Power Electronics area therefore, the team has an advantage on motor control which is, again, critical in robotics.</w:t>
+      </w:r>
+    </w:p>
+    <w:p>
+      <w:pPr>
+        <w:rPr>
+          <w:lang w:val="en-US"/>
+        </w:rPr>
+      </w:pPr>
+    </w:p>
+    <w:p>
+      <w:pPr>
+        <w:pStyle w:val="Balk1"/>
         <w:numPr>
           <w:ilvl w:val="0"/>
           <w:numId w:val="8"/>
@@ -730,13 +964,12 @@
         <w:rPr>
           <w:lang w:val="en-US"/>
         </w:rPr>
-        <w:lastRenderedPageBreak/>
         <w:t>PROJECT REDESCRIBTION AND INTERPRETATION</w:t>
       </w:r>
     </w:p>
     <w:p>
       <w:pPr>
-        <w:pStyle w:val="Heading2"/>
+        <w:pStyle w:val="Balk2"/>
         <w:numPr>
           <w:ilvl w:val="1"/>
           <w:numId w:val="8"/>
@@ -904,7 +1137,7 @@
     </w:p>
     <w:p>
       <w:pPr>
-        <w:pStyle w:val="Heading2"/>
+        <w:pStyle w:val="Balk2"/>
         <w:numPr>
           <w:ilvl w:val="1"/>
           <w:numId w:val="8"/>
@@ -1104,7 +1337,7 @@
     </w:p>
     <w:p>
       <w:pPr>
-        <w:pStyle w:val="Heading2"/>
+        <w:pStyle w:val="Balk2"/>
         <w:numPr>
           <w:ilvl w:val="1"/>
           <w:numId w:val="8"/>
@@ -1117,6 +1350,7 @@
         <w:rPr>
           <w:lang w:val="en-US"/>
         </w:rPr>
+        <w:lastRenderedPageBreak/>
         <w:t>Vehicles chasing each other around a closed course with varying properties</w:t>
       </w:r>
     </w:p>
@@ -1208,7 +1442,6 @@
           <w:szCs w:val="24"/>
           <w:lang w:val="en-US"/>
         </w:rPr>
-        <w:lastRenderedPageBreak/>
         <w:t xml:space="preserve">Moreover, they who control the motor properly will win since if they control the motor properly, the robot does not get out of line and robot goes faster. Because of this, </w:t>
       </w:r>
       <w:r>
@@ -1264,7 +1497,7 @@
     </w:p>
     <w:p>
       <w:pPr>
-        <w:pStyle w:val="Heading2"/>
+        <w:pStyle w:val="Balk2"/>
         <w:numPr>
           <w:ilvl w:val="1"/>
           <w:numId w:val="8"/>
@@ -1553,7 +1786,7 @@
     </w:p>
     <w:p>
       <w:pPr>
-        <w:pStyle w:val="Heading1"/>
+        <w:pStyle w:val="Balk1"/>
         <w:numPr>
           <w:ilvl w:val="0"/>
           <w:numId w:val="8"/>
@@ -1566,6 +1799,7 @@
         <w:rPr>
           <w:lang w:val="en-US"/>
         </w:rPr>
+        <w:lastRenderedPageBreak/>
         <w:t>CONCLUSION</w:t>
       </w:r>
     </w:p>
@@ -1575,24 +1809,98 @@
           <w:lang w:val="en-US"/>
         </w:rPr>
       </w:pPr>
-    </w:p>
-    <w:p>
-      <w:pPr>
-        <w:rPr>
-          <w:lang w:val="en-US"/>
-        </w:rPr>
-      </w:pPr>
-    </w:p>
-    <w:p>
-      <w:pPr>
-        <w:rPr>
-          <w:lang w:val="en-US"/>
-        </w:rPr>
-      </w:pPr>
-    </w:p>
-    <w:p>
-      <w:pPr>
-        <w:pStyle w:val="Heading1"/>
+      <w:r>
+        <w:rPr>
+          <w:lang w:val="en-US"/>
+        </w:rPr>
+        <w:t xml:space="preserve">In this business statement report, we declared company’s vision and mission and values. We specified our team’s skills, capabilities and its potential. </w:t>
+      </w:r>
+    </w:p>
+    <w:p>
+      <w:pPr>
+        <w:rPr>
+          <w:lang w:val="en-US"/>
+        </w:rPr>
+      </w:pPr>
+      <w:r>
+        <w:rPr>
+          <w:lang w:val="en-US"/>
+        </w:rPr>
+        <w:t xml:space="preserve">We examine all the projects one by one. We determined the problems and possible solutions. Every possible </w:t>
+      </w:r>
+      <w:proofErr w:type="gramStart"/>
+      <w:r>
+        <w:rPr>
+          <w:lang w:val="en-US"/>
+        </w:rPr>
+        <w:t>solutions</w:t>
+      </w:r>
+      <w:proofErr w:type="gramEnd"/>
+      <w:r>
+        <w:rPr>
+          <w:lang w:val="en-US"/>
+        </w:rPr>
+        <w:t xml:space="preserve"> in engineering </w:t>
+      </w:r>
+      <w:bookmarkStart w:id="0" w:name="_GoBack"/>
+      <w:bookmarkEnd w:id="0"/>
+      <w:r>
+        <w:rPr>
+          <w:lang w:val="en-US"/>
+        </w:rPr>
+        <w:t>need some know-how. Firstly, we set our abilities and experiences at Human Resources header. Then, we compare</w:t>
+      </w:r>
+      <w:r>
+        <w:rPr>
+          <w:lang w:val="en-US"/>
+        </w:rPr>
+        <w:t xml:space="preserve">d with solutions needs and had an opinion idea for which projects is best for our company. </w:t>
+      </w:r>
+    </w:p>
+    <w:p>
+      <w:pPr>
+        <w:rPr>
+          <w:lang w:val="en-US"/>
+        </w:rPr>
+      </w:pPr>
+      <w:r>
+        <w:rPr>
+          <w:lang w:val="en-US"/>
+        </w:rPr>
+        <w:t xml:space="preserve">All after brain-storming </w:t>
+      </w:r>
+      <w:proofErr w:type="gramStart"/>
+      <w:r>
+        <w:rPr>
+          <w:lang w:val="en-US"/>
+        </w:rPr>
+        <w:t>these work</w:t>
+      </w:r>
+      <w:proofErr w:type="gramEnd"/>
+      <w:r>
+        <w:rPr>
+          <w:lang w:val="en-US"/>
+        </w:rPr>
+        <w:t xml:space="preserve"> is helpful to take turn the company in the right direction.</w:t>
+      </w:r>
+    </w:p>
+    <w:p>
+      <w:pPr>
+        <w:rPr>
+          <w:lang w:val="en-US"/>
+        </w:rPr>
+      </w:pPr>
+    </w:p>
+    <w:p>
+      <w:pPr>
+        <w:rPr>
+          <w:lang w:val="en-US"/>
+        </w:rPr>
+      </w:pPr>
+    </w:p>
+    <w:p>
+      <w:pPr>
+        <w:pStyle w:val="Balk1"/>
         <w:numPr>
           <w:ilvl w:val="0"/>
           <w:numId w:val="0"/>
@@ -1606,7 +1914,6 @@
         <w:rPr>
           <w:lang w:val="en-US"/>
         </w:rPr>
-        <w:lastRenderedPageBreak/>
         <w:t>APPENDIX</w:t>
       </w:r>
       <w:r>
@@ -1698,7 +2005,7 @@
     </w:p>
     <w:p>
       <w:pPr>
-        <w:pStyle w:val="Heading1"/>
+        <w:pStyle w:val="Balk1"/>
         <w:numPr>
           <w:ilvl w:val="0"/>
           <w:numId w:val="0"/>
@@ -1935,6 +2242,118 @@
     </w:lvl>
   </w:abstractNum>
   <w:abstractNum w:abstractNumId="2" w15:restartNumberingAfterBreak="0">
+    <w:nsid w:val="37CF2F7A"/>
+    <w:multiLevelType w:val="hybridMultilevel"/>
+    <w:tmpl w:val="5AE442B0"/>
+    <w:lvl w:ilvl="0" w:tplc="C93C7DCC">
+      <w:numFmt w:val="bullet"/>
+      <w:lvlText w:val=""/>
+      <w:lvlJc w:val="left"/>
+      <w:pPr>
+        <w:ind w:left="720" w:hanging="360"/>
+      </w:pPr>
+      <w:rPr>
+        <w:rFonts w:ascii="Symbol" w:eastAsiaTheme="minorHAnsi" w:hAnsi="Symbol" w:cstheme="minorBidi" w:hint="default"/>
+      </w:rPr>
+    </w:lvl>
+    <w:lvl w:ilvl="1" w:tplc="08090003" w:tentative="1">
+      <w:start w:val="1"/>
+      <w:numFmt w:val="bullet"/>
+      <w:lvlText w:val="o"/>
+      <w:lvlJc w:val="left"/>
+      <w:pPr>
+        <w:ind w:left="1440" w:hanging="360"/>
+      </w:pPr>
+      <w:rPr>
+        <w:rFonts w:ascii="Courier New" w:hAnsi="Courier New" w:cs="Courier New" w:hint="default"/>
+      </w:rPr>
+    </w:lvl>
+    <w:lvl w:ilvl="2" w:tplc="08090005" w:tentative="1">
+      <w:start w:val="1"/>
+      <w:numFmt w:val="bullet"/>
+      <w:lvlText w:val=""/>
+      <w:lvlJc w:val="left"/>
+      <w:pPr>
+        <w:ind w:left="2160" w:hanging="360"/>
+      </w:pPr>
+      <w:rPr>
+        <w:rFonts w:ascii="Wingdings" w:hAnsi="Wingdings" w:hint="default"/>
+      </w:rPr>
+    </w:lvl>
+    <w:lvl w:ilvl="3" w:tplc="08090001" w:tentative="1">
+      <w:start w:val="1"/>
+      <w:numFmt w:val="bullet"/>
+      <w:lvlText w:val=""/>
+      <w:lvlJc w:val="left"/>
+      <w:pPr>
+        <w:ind w:left="2880" w:hanging="360"/>
+      </w:pPr>
+      <w:rPr>
+        <w:rFonts w:ascii="Symbol" w:hAnsi="Symbol" w:hint="default"/>
+      </w:rPr>
+    </w:lvl>
+    <w:lvl w:ilvl="4" w:tplc="08090003" w:tentative="1">
+      <w:start w:val="1"/>
+      <w:numFmt w:val="bullet"/>
+      <w:lvlText w:val="o"/>
+      <w:lvlJc w:val="left"/>
+      <w:pPr>
+        <w:ind w:left="3600" w:hanging="360"/>
+      </w:pPr>
+      <w:rPr>
+        <w:rFonts w:ascii="Courier New" w:hAnsi="Courier New" w:cs="Courier New" w:hint="default"/>
+      </w:rPr>
+    </w:lvl>
+    <w:lvl w:ilvl="5" w:tplc="08090005" w:tentative="1">
+      <w:start w:val="1"/>
+      <w:numFmt w:val="bullet"/>
+      <w:lvlText w:val=""/>
+      <w:lvlJc w:val="left"/>
+      <w:pPr>
+        <w:ind w:left="4320" w:hanging="360"/>
+      </w:pPr>
+      <w:rPr>
+        <w:rFonts w:ascii="Wingdings" w:hAnsi="Wingdings" w:hint="default"/>
+      </w:rPr>
+    </w:lvl>
+    <w:lvl w:ilvl="6" w:tplc="08090001" w:tentative="1">
+      <w:start w:val="1"/>
+      <w:numFmt w:val="bullet"/>
+      <w:lvlText w:val=""/>
+      <w:lvlJc w:val="left"/>
+      <w:pPr>
+        <w:ind w:left="5040" w:hanging="360"/>
+      </w:pPr>
+      <w:rPr>
+        <w:rFonts w:ascii="Symbol" w:hAnsi="Symbol" w:hint="default"/>
+      </w:rPr>
+    </w:lvl>
+    <w:lvl w:ilvl="7" w:tplc="08090003" w:tentative="1">
+      <w:start w:val="1"/>
+      <w:numFmt w:val="bullet"/>
+      <w:lvlText w:val="o"/>
+      <w:lvlJc w:val="left"/>
+      <w:pPr>
+        <w:ind w:left="5760" w:hanging="360"/>
+      </w:pPr>
+      <w:rPr>
+        <w:rFonts w:ascii="Courier New" w:hAnsi="Courier New" w:cs="Courier New" w:hint="default"/>
+      </w:rPr>
+    </w:lvl>
+    <w:lvl w:ilvl="8" w:tplc="08090005" w:tentative="1">
+      <w:start w:val="1"/>
+      <w:numFmt w:val="bullet"/>
+      <w:lvlText w:val=""/>
+      <w:lvlJc w:val="left"/>
+      <w:pPr>
+        <w:ind w:left="6480" w:hanging="360"/>
+      </w:pPr>
+      <w:rPr>
+        <w:rFonts w:ascii="Wingdings" w:hAnsi="Wingdings" w:hint="default"/>
+      </w:rPr>
+    </w:lvl>
+  </w:abstractNum>
+  <w:abstractNum w:abstractNumId="3" w15:restartNumberingAfterBreak="0">
     <w:nsid w:val="4D82453E"/>
     <w:multiLevelType w:val="multilevel"/>
     <w:tmpl w:val="0809001D"/>
@@ -2020,7 +2439,7 @@
       </w:pPr>
     </w:lvl>
   </w:abstractNum>
-  <w:abstractNum w:abstractNumId="3" w15:restartNumberingAfterBreak="0">
+  <w:abstractNum w:abstractNumId="4" w15:restartNumberingAfterBreak="0">
     <w:nsid w:val="4E6008B2"/>
     <w:multiLevelType w:val="hybridMultilevel"/>
     <w:tmpl w:val="7C6EED36"/>
@@ -2106,7 +2525,7 @@
       </w:pPr>
     </w:lvl>
   </w:abstractNum>
-  <w:abstractNum w:abstractNumId="4" w15:restartNumberingAfterBreak="0">
+  <w:abstractNum w:abstractNumId="5" w15:restartNumberingAfterBreak="0">
     <w:nsid w:val="50B56B81"/>
     <w:multiLevelType w:val="multilevel"/>
     <w:tmpl w:val="0809001D"/>
@@ -2192,7 +2611,7 @@
       </w:pPr>
     </w:lvl>
   </w:abstractNum>
-  <w:abstractNum w:abstractNumId="5" w15:restartNumberingAfterBreak="0">
+  <w:abstractNum w:abstractNumId="6" w15:restartNumberingAfterBreak="0">
     <w:nsid w:val="60461D5A"/>
     <w:multiLevelType w:val="hybridMultilevel"/>
     <w:tmpl w:val="857A16A4"/>
@@ -2281,14 +2700,14 @@
       </w:pPr>
     </w:lvl>
   </w:abstractNum>
-  <w:abstractNum w:abstractNumId="6" w15:restartNumberingAfterBreak="0">
+  <w:abstractNum w:abstractNumId="7" w15:restartNumberingAfterBreak="0">
     <w:nsid w:val="7C860153"/>
     <w:multiLevelType w:val="multilevel"/>
     <w:tmpl w:val="04090025"/>
     <w:lvl w:ilvl="0">
       <w:start w:val="1"/>
       <w:numFmt w:val="decimal"/>
-      <w:pStyle w:val="Heading1"/>
+      <w:pStyle w:val="Balk1"/>
       <w:lvlText w:val="%1"/>
       <w:lvlJc w:val="left"/>
       <w:pPr>
@@ -2298,7 +2717,7 @@
     <w:lvl w:ilvl="1">
       <w:start w:val="1"/>
       <w:numFmt w:val="decimal"/>
-      <w:pStyle w:val="Heading2"/>
+      <w:pStyle w:val="Balk2"/>
       <w:lvlText w:val="%1.%2"/>
       <w:lvlJc w:val="left"/>
       <w:pPr>
@@ -2308,7 +2727,7 @@
     <w:lvl w:ilvl="2">
       <w:start w:val="1"/>
       <w:numFmt w:val="decimal"/>
-      <w:pStyle w:val="Heading3"/>
+      <w:pStyle w:val="Balk3"/>
       <w:lvlText w:val="%1.%2.%3"/>
       <w:lvlJc w:val="left"/>
       <w:pPr>
@@ -2318,7 +2737,7 @@
     <w:lvl w:ilvl="3">
       <w:start w:val="1"/>
       <w:numFmt w:val="decimal"/>
-      <w:pStyle w:val="Heading4"/>
+      <w:pStyle w:val="Balk4"/>
       <w:lvlText w:val="%1.%2.%3.%4"/>
       <w:lvlJc w:val="left"/>
       <w:pPr>
@@ -2328,7 +2747,7 @@
     <w:lvl w:ilvl="4">
       <w:start w:val="1"/>
       <w:numFmt w:val="decimal"/>
-      <w:pStyle w:val="Heading5"/>
+      <w:pStyle w:val="Balk5"/>
       <w:lvlText w:val="%1.%2.%3.%4.%5"/>
       <w:lvlJc w:val="left"/>
       <w:pPr>
@@ -2338,7 +2757,7 @@
     <w:lvl w:ilvl="5">
       <w:start w:val="1"/>
       <w:numFmt w:val="decimal"/>
-      <w:pStyle w:val="Heading6"/>
+      <w:pStyle w:val="Balk6"/>
       <w:lvlText w:val="%1.%2.%3.%4.%5.%6"/>
       <w:lvlJc w:val="left"/>
       <w:pPr>
@@ -2348,7 +2767,7 @@
     <w:lvl w:ilvl="6">
       <w:start w:val="1"/>
       <w:numFmt w:val="decimal"/>
-      <w:pStyle w:val="Heading7"/>
+      <w:pStyle w:val="Balk7"/>
       <w:lvlText w:val="%1.%2.%3.%4.%5.%6.%7"/>
       <w:lvlJc w:val="left"/>
       <w:pPr>
@@ -2358,7 +2777,7 @@
     <w:lvl w:ilvl="7">
       <w:start w:val="1"/>
       <w:numFmt w:val="decimal"/>
-      <w:pStyle w:val="Heading8"/>
+      <w:pStyle w:val="Balk8"/>
       <w:lvlText w:val="%1.%2.%3.%4.%5.%6.%7.%8"/>
       <w:lvlJc w:val="left"/>
       <w:pPr>
@@ -2368,7 +2787,7 @@
     <w:lvl w:ilvl="8">
       <w:start w:val="1"/>
       <w:numFmt w:val="decimal"/>
-      <w:pStyle w:val="Heading9"/>
+      <w:pStyle w:val="Balk9"/>
       <w:lvlText w:val="%1.%2.%3.%4.%5.%6.%7.%8.%9"/>
       <w:lvlJc w:val="left"/>
       <w:pPr>
@@ -2380,19 +2799,19 @@
     <w:abstractNumId w:val="0"/>
   </w:num>
   <w:num w:numId="2">
+    <w:abstractNumId w:val="4"/>
+  </w:num>
+  <w:num w:numId="3">
+    <w:abstractNumId w:val="7"/>
+  </w:num>
+  <w:num w:numId="4">
     <w:abstractNumId w:val="3"/>
   </w:num>
-  <w:num w:numId="3">
-    <w:abstractNumId w:val="6"/>
-  </w:num>
-  <w:num w:numId="4">
-    <w:abstractNumId w:val="2"/>
-  </w:num>
   <w:num w:numId="5">
-    <w:abstractNumId w:val="4"/>
+    <w:abstractNumId w:val="5"/>
   </w:num>
   <w:num w:numId="6">
-    <w:abstractNumId w:val="6"/>
+    <w:abstractNumId w:val="7"/>
     <w:lvlOverride w:ilvl="0">
       <w:startOverride w:val="1"/>
     </w:lvlOverride>
@@ -2422,22 +2841,25 @@
     </w:lvlOverride>
   </w:num>
   <w:num w:numId="7">
-    <w:abstractNumId w:val="5"/>
+    <w:abstractNumId w:val="6"/>
   </w:num>
   <w:num w:numId="8">
     <w:abstractNumId w:val="1"/>
   </w:num>
   <w:num w:numId="9">
-    <w:abstractNumId w:val="6"/>
+    <w:abstractNumId w:val="7"/>
     <w:lvlOverride w:ilvl="0">
       <w:startOverride w:val="4"/>
     </w:lvlOverride>
   </w:num>
   <w:num w:numId="10">
-    <w:abstractNumId w:val="6"/>
+    <w:abstractNumId w:val="7"/>
     <w:lvlOverride w:ilvl="0">
       <w:startOverride w:val="5"/>
     </w:lvlOverride>
+  </w:num>
+  <w:num w:numId="11">
+    <w:abstractNumId w:val="2"/>
   </w:num>
 </w:numbering>
 </file>
@@ -2840,11 +3262,11 @@
     <w:name w:val="Normal"/>
     <w:qFormat/>
   </w:style>
-  <w:style w:type="paragraph" w:styleId="Heading1">
+  <w:style w:type="paragraph" w:styleId="Balk1">
     <w:name w:val="heading 1"/>
     <w:basedOn w:val="Normal"/>
     <w:next w:val="Normal"/>
-    <w:link w:val="Heading1Char"/>
+    <w:link w:val="Balk1Char"/>
     <w:uiPriority w:val="9"/>
     <w:qFormat/>
     <w:rsid w:val="00F155B9"/>
@@ -2864,11 +3286,11 @@
       <w:szCs w:val="32"/>
     </w:rPr>
   </w:style>
-  <w:style w:type="paragraph" w:styleId="Heading2">
+  <w:style w:type="paragraph" w:styleId="Balk2">
     <w:name w:val="heading 2"/>
     <w:basedOn w:val="Normal"/>
     <w:next w:val="Normal"/>
-    <w:link w:val="Heading2Char"/>
+    <w:link w:val="Balk2Char"/>
     <w:uiPriority w:val="9"/>
     <w:unhideWhenUsed/>
     <w:qFormat/>
@@ -2890,11 +3312,11 @@
       <w:szCs w:val="26"/>
     </w:rPr>
   </w:style>
-  <w:style w:type="paragraph" w:styleId="Heading3">
+  <w:style w:type="paragraph" w:styleId="Balk3">
     <w:name w:val="heading 3"/>
     <w:basedOn w:val="Normal"/>
     <w:next w:val="Normal"/>
-    <w:link w:val="Heading3Char"/>
+    <w:link w:val="Balk3Char"/>
     <w:uiPriority w:val="9"/>
     <w:unhideWhenUsed/>
     <w:qFormat/>
@@ -2916,11 +3338,11 @@
       <w:szCs w:val="24"/>
     </w:rPr>
   </w:style>
-  <w:style w:type="paragraph" w:styleId="Heading4">
+  <w:style w:type="paragraph" w:styleId="Balk4">
     <w:name w:val="heading 4"/>
     <w:basedOn w:val="Normal"/>
     <w:next w:val="Normal"/>
-    <w:link w:val="Heading4Char"/>
+    <w:link w:val="Balk4Char"/>
     <w:uiPriority w:val="9"/>
     <w:semiHidden/>
     <w:unhideWhenUsed/>
@@ -2943,11 +3365,11 @@
       <w:color w:val="2F5496" w:themeColor="accent1" w:themeShade="BF"/>
     </w:rPr>
   </w:style>
-  <w:style w:type="paragraph" w:styleId="Heading5">
+  <w:style w:type="paragraph" w:styleId="Balk5">
     <w:name w:val="heading 5"/>
     <w:basedOn w:val="Normal"/>
     <w:next w:val="Normal"/>
-    <w:link w:val="Heading5Char"/>
+    <w:link w:val="Balk5Char"/>
     <w:uiPriority w:val="9"/>
     <w:semiHidden/>
     <w:unhideWhenUsed/>
@@ -2968,11 +3390,11 @@
       <w:color w:val="2F5496" w:themeColor="accent1" w:themeShade="BF"/>
     </w:rPr>
   </w:style>
-  <w:style w:type="paragraph" w:styleId="Heading6">
+  <w:style w:type="paragraph" w:styleId="Balk6">
     <w:name w:val="heading 6"/>
     <w:basedOn w:val="Normal"/>
     <w:next w:val="Normal"/>
-    <w:link w:val="Heading6Char"/>
+    <w:link w:val="Balk6Char"/>
     <w:uiPriority w:val="9"/>
     <w:semiHidden/>
     <w:unhideWhenUsed/>
@@ -2993,11 +3415,11 @@
       <w:color w:val="1F3763" w:themeColor="accent1" w:themeShade="7F"/>
     </w:rPr>
   </w:style>
-  <w:style w:type="paragraph" w:styleId="Heading7">
+  <w:style w:type="paragraph" w:styleId="Balk7">
     <w:name w:val="heading 7"/>
     <w:basedOn w:val="Normal"/>
     <w:next w:val="Normal"/>
-    <w:link w:val="Heading7Char"/>
+    <w:link w:val="Balk7Char"/>
     <w:uiPriority w:val="9"/>
     <w:semiHidden/>
     <w:unhideWhenUsed/>
@@ -3020,11 +3442,11 @@
       <w:color w:val="1F3763" w:themeColor="accent1" w:themeShade="7F"/>
     </w:rPr>
   </w:style>
-  <w:style w:type="paragraph" w:styleId="Heading8">
+  <w:style w:type="paragraph" w:styleId="Balk8">
     <w:name w:val="heading 8"/>
     <w:basedOn w:val="Normal"/>
     <w:next w:val="Normal"/>
-    <w:link w:val="Heading8Char"/>
+    <w:link w:val="Balk8Char"/>
     <w:uiPriority w:val="9"/>
     <w:semiHidden/>
     <w:unhideWhenUsed/>
@@ -3047,11 +3469,11 @@
       <w:szCs w:val="21"/>
     </w:rPr>
   </w:style>
-  <w:style w:type="paragraph" w:styleId="Heading9">
+  <w:style w:type="paragraph" w:styleId="Balk9">
     <w:name w:val="heading 9"/>
     <w:basedOn w:val="Normal"/>
     <w:next w:val="Normal"/>
-    <w:link w:val="Heading9Char"/>
+    <w:link w:val="Balk9Char"/>
     <w:uiPriority w:val="9"/>
     <w:semiHidden/>
     <w:unhideWhenUsed/>
@@ -3076,13 +3498,13 @@
       <w:szCs w:val="21"/>
     </w:rPr>
   </w:style>
-  <w:style w:type="character" w:default="1" w:styleId="DefaultParagraphFont">
+  <w:style w:type="character" w:default="1" w:styleId="VarsaylanParagrafYazTipi">
     <w:name w:val="Default Paragraph Font"/>
     <w:uiPriority w:val="1"/>
     <w:semiHidden/>
     <w:unhideWhenUsed/>
   </w:style>
-  <w:style w:type="table" w:default="1" w:styleId="TableNormal">
+  <w:style w:type="table" w:default="1" w:styleId="NormalTablo">
     <w:name w:val="Normal Table"/>
     <w:uiPriority w:val="99"/>
     <w:semiHidden/>
@@ -3097,16 +3519,16 @@
       </w:tblCellMar>
     </w:tblPr>
   </w:style>
-  <w:style w:type="numbering" w:default="1" w:styleId="NoList">
+  <w:style w:type="numbering" w:default="1" w:styleId="ListeYok">
     <w:name w:val="No List"/>
     <w:uiPriority w:val="99"/>
     <w:semiHidden/>
     <w:unhideWhenUsed/>
   </w:style>
-  <w:style w:type="character" w:customStyle="1" w:styleId="Heading1Char">
-    <w:name w:val="Heading 1 Char"/>
-    <w:basedOn w:val="DefaultParagraphFont"/>
-    <w:link w:val="Heading1"/>
+  <w:style w:type="character" w:customStyle="1" w:styleId="Balk1Char">
+    <w:name w:val="Başlık 1 Char"/>
+    <w:basedOn w:val="VarsaylanParagrafYazTipi"/>
+    <w:link w:val="Balk1"/>
     <w:uiPriority w:val="9"/>
     <w:rsid w:val="00F155B9"/>
     <w:rPr>
@@ -3116,10 +3538,10 @@
       <w:szCs w:val="32"/>
     </w:rPr>
   </w:style>
-  <w:style w:type="character" w:customStyle="1" w:styleId="Heading2Char">
-    <w:name w:val="Heading 2 Char"/>
-    <w:basedOn w:val="DefaultParagraphFont"/>
-    <w:link w:val="Heading2"/>
+  <w:style w:type="character" w:customStyle="1" w:styleId="Balk2Char">
+    <w:name w:val="Başlık 2 Char"/>
+    <w:basedOn w:val="VarsaylanParagrafYazTipi"/>
+    <w:link w:val="Balk2"/>
     <w:uiPriority w:val="9"/>
     <w:rsid w:val="00F155B9"/>
     <w:rPr>
@@ -3129,10 +3551,10 @@
       <w:szCs w:val="26"/>
     </w:rPr>
   </w:style>
-  <w:style w:type="character" w:customStyle="1" w:styleId="Heading3Char">
-    <w:name w:val="Heading 3 Char"/>
-    <w:basedOn w:val="DefaultParagraphFont"/>
-    <w:link w:val="Heading3"/>
+  <w:style w:type="character" w:customStyle="1" w:styleId="Balk3Char">
+    <w:name w:val="Başlık 3 Char"/>
+    <w:basedOn w:val="VarsaylanParagrafYazTipi"/>
+    <w:link w:val="Balk3"/>
     <w:uiPriority w:val="9"/>
     <w:rsid w:val="00F155B9"/>
     <w:rPr>
@@ -3142,10 +3564,10 @@
       <w:szCs w:val="24"/>
     </w:rPr>
   </w:style>
-  <w:style w:type="character" w:customStyle="1" w:styleId="Heading4Char">
-    <w:name w:val="Heading 4 Char"/>
-    <w:basedOn w:val="DefaultParagraphFont"/>
-    <w:link w:val="Heading4"/>
+  <w:style w:type="character" w:customStyle="1" w:styleId="Balk4Char">
+    <w:name w:val="Başlık 4 Char"/>
+    <w:basedOn w:val="VarsaylanParagrafYazTipi"/>
+    <w:link w:val="Balk4"/>
     <w:uiPriority w:val="9"/>
     <w:semiHidden/>
     <w:rsid w:val="00F155B9"/>
@@ -3156,10 +3578,10 @@
       <w:color w:val="2F5496" w:themeColor="accent1" w:themeShade="BF"/>
     </w:rPr>
   </w:style>
-  <w:style w:type="character" w:customStyle="1" w:styleId="Heading5Char">
-    <w:name w:val="Heading 5 Char"/>
-    <w:basedOn w:val="DefaultParagraphFont"/>
-    <w:link w:val="Heading5"/>
+  <w:style w:type="character" w:customStyle="1" w:styleId="Balk5Char">
+    <w:name w:val="Başlık 5 Char"/>
+    <w:basedOn w:val="VarsaylanParagrafYazTipi"/>
+    <w:link w:val="Balk5"/>
     <w:uiPriority w:val="9"/>
     <w:semiHidden/>
     <w:rsid w:val="00F155B9"/>
@@ -3168,10 +3590,10 @@
       <w:color w:val="2F5496" w:themeColor="accent1" w:themeShade="BF"/>
     </w:rPr>
   </w:style>
-  <w:style w:type="character" w:customStyle="1" w:styleId="Heading6Char">
-    <w:name w:val="Heading 6 Char"/>
-    <w:basedOn w:val="DefaultParagraphFont"/>
-    <w:link w:val="Heading6"/>
+  <w:style w:type="character" w:customStyle="1" w:styleId="Balk6Char">
+    <w:name w:val="Başlık 6 Char"/>
+    <w:basedOn w:val="VarsaylanParagrafYazTipi"/>
+    <w:link w:val="Balk6"/>
     <w:uiPriority w:val="9"/>
     <w:semiHidden/>
     <w:rsid w:val="00F155B9"/>
@@ -3180,10 +3602,10 @@
       <w:color w:val="1F3763" w:themeColor="accent1" w:themeShade="7F"/>
     </w:rPr>
   </w:style>
-  <w:style w:type="character" w:customStyle="1" w:styleId="Heading7Char">
-    <w:name w:val="Heading 7 Char"/>
-    <w:basedOn w:val="DefaultParagraphFont"/>
-    <w:link w:val="Heading7"/>
+  <w:style w:type="character" w:customStyle="1" w:styleId="Balk7Char">
+    <w:name w:val="Başlık 7 Char"/>
+    <w:basedOn w:val="VarsaylanParagrafYazTipi"/>
+    <w:link w:val="Balk7"/>
     <w:uiPriority w:val="9"/>
     <w:semiHidden/>
     <w:rsid w:val="00F155B9"/>
@@ -3194,10 +3616,10 @@
       <w:color w:val="1F3763" w:themeColor="accent1" w:themeShade="7F"/>
     </w:rPr>
   </w:style>
-  <w:style w:type="character" w:customStyle="1" w:styleId="Heading8Char">
-    <w:name w:val="Heading 8 Char"/>
-    <w:basedOn w:val="DefaultParagraphFont"/>
-    <w:link w:val="Heading8"/>
+  <w:style w:type="character" w:customStyle="1" w:styleId="Balk8Char">
+    <w:name w:val="Başlık 8 Char"/>
+    <w:basedOn w:val="VarsaylanParagrafYazTipi"/>
+    <w:link w:val="Balk8"/>
     <w:uiPriority w:val="9"/>
     <w:semiHidden/>
     <w:rsid w:val="00F155B9"/>
@@ -3208,10 +3630,10 @@
       <w:szCs w:val="21"/>
     </w:rPr>
   </w:style>
-  <w:style w:type="character" w:customStyle="1" w:styleId="Heading9Char">
-    <w:name w:val="Heading 9 Char"/>
-    <w:basedOn w:val="DefaultParagraphFont"/>
-    <w:link w:val="Heading9"/>
+  <w:style w:type="character" w:customStyle="1" w:styleId="Balk9Char">
+    <w:name w:val="Başlık 9 Char"/>
+    <w:basedOn w:val="VarsaylanParagrafYazTipi"/>
+    <w:link w:val="Balk9"/>
     <w:uiPriority w:val="9"/>
     <w:semiHidden/>
     <w:rsid w:val="00F155B9"/>
@@ -3223,6 +3645,17 @@
       <w:sz w:val="21"/>
       <w:szCs w:val="21"/>
     </w:rPr>
+  </w:style>
+  <w:style w:type="paragraph" w:styleId="ListeParagraf">
+    <w:name w:val="List Paragraph"/>
+    <w:basedOn w:val="Normal"/>
+    <w:uiPriority w:val="34"/>
+    <w:qFormat/>
+    <w:rsid w:val="006A516C"/>
+    <w:pPr>
+      <w:ind w:left="720"/>
+      <w:contextualSpacing/>
+    </w:pPr>
   </w:style>
 </w:styles>
 </file>

</xml_diff>

<commit_message>
Title is added to cover page, date is added to report and some grammar changes are done
</commit_message>
<xml_diff>
--- a/Business Statement Report/BSREPORT.docx
+++ b/Business Statement Report/BSREPORT.docx
@@ -3,14 +3,6 @@
 <w:document xmlns:wpc="http://schemas.microsoft.com/office/word/2010/wordprocessingCanvas" xmlns:cx="http://schemas.microsoft.com/office/drawing/2014/chartex" xmlns:cx1="http://schemas.microsoft.com/office/drawing/2015/9/8/chartex" xmlns:cx2="http://schemas.microsoft.com/office/drawing/2015/10/21/chartex" xmlns:cx3="http://schemas.microsoft.com/office/drawing/2016/5/9/chartex" xmlns:cx4="http://schemas.microsoft.com/office/drawing/2016/5/10/chartex" xmlns:cx5="http://schemas.microsoft.com/office/drawing/2016/5/11/chartex" xmlns:cx6="http://schemas.microsoft.com/office/drawing/2016/5/12/chartex" xmlns:cx7="http://schemas.microsoft.com/office/drawing/2016/5/13/chartex" xmlns:cx8="http://schemas.microsoft.com/office/drawing/2016/5/14/chartex" xmlns:mc="http://schemas.openxmlformats.org/markup-compatibility/2006" xmlns:aink="http://schemas.microsoft.com/office/drawing/2016/ink" xmlns:am3d="http://schemas.microsoft.com/office/drawing/2017/model3d" xmlns:o="urn:schemas-microsoft-com:office:office" xmlns:r="http://schemas.openxmlformats.org/officeDocument/2006/relationships" xmlns:m="http://schemas.openxmlformats.org/officeDocument/2006/math" xmlns:v="urn:schemas-microsoft-com:vml" xmlns:wp14="http://schemas.microsoft.com/office/word/2010/wordprocessingDrawing" xmlns:wp="http://schemas.openxmlformats.org/drawingml/2006/wordprocessingDrawing" xmlns:w10="urn:schemas-microsoft-com:office:word" xmlns:w="http://schemas.openxmlformats.org/wordprocessingml/2006/main" xmlns:w14="http://schemas.microsoft.com/office/word/2010/wordml" xmlns:w15="http://schemas.microsoft.com/office/word/2012/wordml" xmlns:w16cid="http://schemas.microsoft.com/office/word/2016/wordml/cid" xmlns:w16se="http://schemas.microsoft.com/office/word/2015/wordml/symex" xmlns:wpg="http://schemas.microsoft.com/office/word/2010/wordprocessingGroup" xmlns:wpi="http://schemas.microsoft.com/office/word/2010/wordprocessingInk" xmlns:wne="http://schemas.microsoft.com/office/word/2006/wordml" xmlns:wps="http://schemas.microsoft.com/office/word/2010/wordprocessingShape" mc:Ignorable="w14 w15 w16se w16cid wp14">
   <w:body>
     <w:p/>
-    <w:p>
-      <w:pPr>
-        <w:jc w:val="center"/>
-        <w:rPr>
-          <w:noProof/>
-        </w:rPr>
-      </w:pPr>
-    </w:p>
     <w:p>
       <w:pPr>
         <w:jc w:val="center"/>
@@ -50,7 +42,7 @@
                     </pic:cNvPicPr>
                   </pic:nvPicPr>
                   <pic:blipFill>
-                    <a:blip r:embed="rId5" cstate="print">
+                    <a:blip r:embed="rId8" cstate="print">
                       <a:extLst>
                         <a:ext uri="{28A0092B-C50C-407E-A947-70E740481C1C}">
                           <a14:useLocalDpi xmlns:a14="http://schemas.microsoft.com/office/drawing/2010/main" val="0"/>
@@ -130,7 +122,7 @@
         <w:jc w:val="center"/>
         <w:rPr>
           <w:color w:val="000000" w:themeColor="text1"/>
-          <w:sz w:val="24"/>
+          <w:sz w:val="32"/>
           <w:szCs w:val="24"/>
           <w14:shadow w14:blurRad="38100" w14:dist="19050" w14:dir="2700000" w14:sx="100000" w14:sy="100000" w14:kx="0" w14:ky="0" w14:algn="tl">
             <w14:schemeClr w14:val="dk1">
@@ -144,6 +136,44 @@
           </w14:textOutline>
         </w:rPr>
       </w:pPr>
+      <w:r>
+        <w:rPr>
+          <w:color w:val="000000" w:themeColor="text1"/>
+          <w:sz w:val="32"/>
+          <w:szCs w:val="24"/>
+          <w14:shadow w14:blurRad="38100" w14:dist="19050" w14:dir="2700000" w14:sx="100000" w14:sy="100000" w14:kx="0" w14:ky="0" w14:algn="tl">
+            <w14:schemeClr w14:val="dk1">
+              <w14:alpha w14:val="60000"/>
+            </w14:schemeClr>
+          </w14:shadow>
+          <w14:textOutline w14:w="0" w14:cap="flat" w14:cmpd="sng" w14:algn="ctr">
+            <w14:noFill/>
+            <w14:prstDash w14:val="solid"/>
+            <w14:round/>
+          </w14:textOutline>
+        </w:rPr>
+        <w:t>Business Statement Report</w:t>
+      </w:r>
+    </w:p>
+    <w:p>
+      <w:pPr>
+        <w:jc w:val="center"/>
+        <w:rPr>
+          <w:color w:val="000000" w:themeColor="text1"/>
+          <w:sz w:val="24"/>
+          <w:szCs w:val="24"/>
+          <w14:shadow w14:blurRad="38100" w14:dist="19050" w14:dir="2700000" w14:sx="100000" w14:sy="100000" w14:kx="0" w14:ky="0" w14:algn="tl">
+            <w14:schemeClr w14:val="dk1">
+              <w14:alpha w14:val="60000"/>
+            </w14:schemeClr>
+          </w14:shadow>
+          <w14:textOutline w14:w="0" w14:cap="flat" w14:cmpd="sng" w14:algn="ctr">
+            <w14:noFill/>
+            <w14:prstDash w14:val="solid"/>
+            <w14:round/>
+          </w14:textOutline>
+        </w:rPr>
+      </w:pPr>
     </w:p>
     <w:p>
       <w:pPr>
@@ -155,6 +185,7 @@
       </w:pPr>
       <w:r>
         <w:rPr>
+          <w:b/>
           <w:color w:val="000000" w:themeColor="text1"/>
           <w:sz w:val="28"/>
           <w:szCs w:val="28"/>
@@ -169,28 +200,9 @@
             <w14:round/>
           </w14:textOutline>
         </w:rPr>
-        <w:t xml:space="preserve">Advisor: </w:t>
-      </w:r>
-      <w:proofErr w:type="spellStart"/>
-      <w:r>
-        <w:rPr>
-          <w:sz w:val="28"/>
-          <w:szCs w:val="28"/>
-        </w:rPr>
-        <w:t>Lale</w:t>
-      </w:r>
-      <w:proofErr w:type="spellEnd"/>
-      <w:r>
-        <w:rPr>
-          <w:sz w:val="28"/>
-          <w:szCs w:val="28"/>
-        </w:rPr>
-        <w:t xml:space="preserve"> ALATAN</w:t>
-      </w:r>
-    </w:p>
-    <w:p>
-      <w:pPr>
-        <w:spacing w:line="240" w:lineRule="auto"/>
+        <w:t>Advisor</w:t>
+      </w:r>
+      <w:r>
         <w:rPr>
           <w:color w:val="000000" w:themeColor="text1"/>
           <w:sz w:val="28"/>
@@ -206,9 +218,23 @@
             <w14:round/>
           </w14:textOutline>
         </w:rPr>
-      </w:pPr>
-      <w:r>
-        <w:rPr>
+        <w:t xml:space="preserve">: </w:t>
+      </w:r>
+      <w:r>
+        <w:rPr>
+          <w:sz w:val="28"/>
+          <w:szCs w:val="28"/>
+        </w:rPr>
+        <w:t>Lale ALATAN</w:t>
+      </w:r>
+      <w:bookmarkStart w:id="0" w:name="_GoBack"/>
+      <w:bookmarkEnd w:id="0"/>
+    </w:p>
+    <w:p>
+      <w:pPr>
+        <w:spacing w:line="240" w:lineRule="auto"/>
+        <w:rPr>
+          <w:b/>
           <w:color w:val="000000" w:themeColor="text1"/>
           <w:sz w:val="28"/>
           <w:szCs w:val="28"/>
@@ -223,48 +249,57 @@
             <w14:round/>
           </w14:textOutline>
         </w:rPr>
-        <w:t>Business Partners:</w:t>
-      </w:r>
-    </w:p>
-    <w:p>
-      <w:pPr>
-        <w:spacing w:line="240" w:lineRule="auto"/>
-        <w:rPr>
+      </w:pPr>
+      <w:r>
+        <w:rPr>
+          <w:b/>
+          <w:color w:val="000000" w:themeColor="text1"/>
           <w:sz w:val="28"/>
           <w:szCs w:val="28"/>
-        </w:rPr>
-      </w:pPr>
-      <w:r>
+          <w14:shadow w14:blurRad="38100" w14:dist="19050" w14:dir="2700000" w14:sx="100000" w14:sy="100000" w14:kx="0" w14:ky="0" w14:algn="tl">
+            <w14:schemeClr w14:val="dk1">
+              <w14:alpha w14:val="60000"/>
+            </w14:schemeClr>
+          </w14:shadow>
+          <w14:textOutline w14:w="0" w14:cap="flat" w14:cmpd="sng" w14:algn="ctr">
+            <w14:noFill/>
+            <w14:prstDash w14:val="solid"/>
+            <w14:round/>
+          </w14:textOutline>
+        </w:rPr>
+        <w:t>Business Partners:</w:t>
+      </w:r>
+    </w:p>
+    <w:p>
+      <w:pPr>
+        <w:spacing w:line="240" w:lineRule="auto"/>
         <w:rPr>
           <w:sz w:val="28"/>
           <w:szCs w:val="28"/>
         </w:rPr>
-        <w:t>Ali AYDIN</w:t>
-      </w:r>
-    </w:p>
-    <w:p>
-      <w:pPr>
-        <w:spacing w:line="240" w:lineRule="auto"/>
+      </w:pPr>
+      <w:r>
         <w:rPr>
           <w:sz w:val="28"/>
           <w:szCs w:val="28"/>
         </w:rPr>
-      </w:pPr>
-      <w:proofErr w:type="spellStart"/>
-      <w:r>
+        <w:t>Ali AYDIN</w:t>
+      </w:r>
+    </w:p>
+    <w:p>
+      <w:pPr>
+        <w:spacing w:line="240" w:lineRule="auto"/>
         <w:rPr>
           <w:sz w:val="28"/>
           <w:szCs w:val="28"/>
         </w:rPr>
-        <w:t>Anıl</w:t>
-      </w:r>
-      <w:proofErr w:type="spellEnd"/>
+      </w:pPr>
       <w:r>
         <w:rPr>
           <w:sz w:val="28"/>
           <w:szCs w:val="28"/>
         </w:rPr>
-        <w:t xml:space="preserve"> AYDIN</w:t>
+        <w:t>Anıl AYDIN</w:t>
       </w:r>
     </w:p>
     <w:p>
@@ -275,52 +310,43 @@
           <w:szCs w:val="28"/>
         </w:rPr>
       </w:pPr>
-      <w:proofErr w:type="spellStart"/>
       <w:r>
         <w:rPr>
           <w:sz w:val="28"/>
           <w:szCs w:val="28"/>
         </w:rPr>
-        <w:t>Enes</w:t>
-      </w:r>
-      <w:proofErr w:type="spellEnd"/>
-      <w:r>
+        <w:t>Enes AYAZ</w:t>
+      </w:r>
+    </w:p>
+    <w:p>
+      <w:pPr>
+        <w:spacing w:line="240" w:lineRule="auto"/>
         <w:rPr>
           <w:sz w:val="28"/>
           <w:szCs w:val="28"/>
         </w:rPr>
-        <w:t xml:space="preserve"> AYAZ</w:t>
-      </w:r>
-    </w:p>
-    <w:p>
-      <w:pPr>
-        <w:spacing w:line="240" w:lineRule="auto"/>
+      </w:pPr>
+      <w:r>
         <w:rPr>
           <w:sz w:val="28"/>
           <w:szCs w:val="28"/>
         </w:rPr>
-      </w:pPr>
-      <w:r>
+        <w:t>Nail TOSUN</w:t>
+      </w:r>
+    </w:p>
+    <w:p>
+      <w:pPr>
+        <w:spacing w:line="240" w:lineRule="auto"/>
         <w:rPr>
           <w:sz w:val="28"/>
           <w:szCs w:val="28"/>
         </w:rPr>
-        <w:t>Nail TOSUN</w:t>
-      </w:r>
-    </w:p>
-    <w:p>
-      <w:pPr>
-        <w:spacing w:line="240" w:lineRule="auto"/>
+      </w:pPr>
+      <w:r>
         <w:rPr>
           <w:sz w:val="28"/>
           <w:szCs w:val="28"/>
         </w:rPr>
-      </w:pPr>
-      <w:r>
-        <w:rPr>
-          <w:sz w:val="28"/>
-          <w:szCs w:val="28"/>
-        </w:rPr>
         <w:t xml:space="preserve">Selman DİNÇ </w:t>
       </w:r>
     </w:p>
@@ -329,6 +355,14 @@
         <w:rPr>
           <w:lang w:val="en-US"/>
         </w:rPr>
+        <w:sectPr>
+          <w:headerReference w:type="default" r:id="rId9"/>
+          <w:footerReference w:type="default" r:id="rId10"/>
+          <w:pgSz w:w="12240" w:h="15840"/>
+          <w:pgMar w:top="1440" w:right="1440" w:bottom="1440" w:left="1440" w:header="720" w:footer="720" w:gutter="0"/>
+          <w:cols w:space="720"/>
+          <w:docGrid w:linePitch="360"/>
+        </w:sectPr>
       </w:pPr>
     </w:p>
     <w:p>
@@ -424,23 +458,7 @@
           <w:sz w:val="24"/>
           <w:szCs w:val="24"/>
         </w:rPr>
-        <w:t xml:space="preserve">We established </w:t>
-      </w:r>
-      <w:proofErr w:type="spellStart"/>
-      <w:r>
-        <w:rPr>
-          <w:sz w:val="24"/>
-          <w:szCs w:val="24"/>
-        </w:rPr>
-        <w:t>RaLaZaBa</w:t>
-      </w:r>
-      <w:proofErr w:type="spellEnd"/>
-      <w:r>
-        <w:rPr>
-          <w:sz w:val="24"/>
-          <w:szCs w:val="24"/>
-        </w:rPr>
-        <w:t xml:space="preserve"> Electronics in </w:t>
+        <w:t xml:space="preserve">We established RaLaZaBa Electronics in </w:t>
       </w:r>
       <w:r>
         <w:rPr>
@@ -454,39 +472,7 @@
           <w:sz w:val="24"/>
           <w:szCs w:val="24"/>
         </w:rPr>
-        <w:t xml:space="preserve">while co-founders are Ali AYDIN, </w:t>
-      </w:r>
-      <w:proofErr w:type="spellStart"/>
-      <w:r>
-        <w:rPr>
-          <w:sz w:val="24"/>
-          <w:szCs w:val="24"/>
-        </w:rPr>
-        <w:t>Anıl</w:t>
-      </w:r>
-      <w:proofErr w:type="spellEnd"/>
-      <w:r>
-        <w:rPr>
-          <w:sz w:val="24"/>
-          <w:szCs w:val="24"/>
-        </w:rPr>
-        <w:t xml:space="preserve"> AYDIN, </w:t>
-      </w:r>
-      <w:proofErr w:type="spellStart"/>
-      <w:r>
-        <w:rPr>
-          <w:sz w:val="24"/>
-          <w:szCs w:val="24"/>
-        </w:rPr>
-        <w:t>Enes</w:t>
-      </w:r>
-      <w:proofErr w:type="spellEnd"/>
-      <w:r>
-        <w:rPr>
-          <w:sz w:val="24"/>
-          <w:szCs w:val="24"/>
-        </w:rPr>
-        <w:t xml:space="preserve"> AYAZ, Nail TOSUN and Selman DİNÇ. Everything began with Engineering Design course and we will design and construct one of the project themes defined by our department by adding our own creativity.</w:t>
+        <w:t>while co-founders are Ali AYDIN, Anıl AYDIN, Enes AYAZ, Nail TOSUN and Selman DİNÇ. Everything began with Engineering Design course and we will design and construct one of the project themes defined by our department by adding our own creativity.</w:t>
       </w:r>
     </w:p>
     <w:p>
@@ -511,21 +497,12 @@
           <w:szCs w:val="24"/>
         </w:rPr>
       </w:pPr>
-      <w:proofErr w:type="spellStart"/>
-      <w:r>
-        <w:rPr>
-          <w:sz w:val="24"/>
-          <w:szCs w:val="24"/>
-        </w:rPr>
-        <w:t>RaLaZaBa</w:t>
-      </w:r>
-      <w:proofErr w:type="spellEnd"/>
-      <w:r>
-        <w:rPr>
-          <w:sz w:val="24"/>
-          <w:szCs w:val="24"/>
-        </w:rPr>
-        <w:t xml:space="preserve"> Electronics make the dreams of people real as creating analytical solutions about twenty-one-century issues.  We are always one step ahead of the world. Thus, we have unique and practical solutions brought to you.</w:t>
+      <w:r>
+        <w:rPr>
+          <w:sz w:val="24"/>
+          <w:szCs w:val="24"/>
+        </w:rPr>
+        <w:t>RaLaZaBa Electronics make the dreams of people real as creating analytical solutions about twenty-one-century issues.  We are always one step ahead of the world. Thus, we have unique and practical solutions brought to you.</w:t>
       </w:r>
     </w:p>
     <w:p>
@@ -712,161 +689,49 @@
         <w:rPr>
           <w:lang w:val="en-US"/>
         </w:rPr>
-        <w:t xml:space="preserve">Our team has an interdisciplinary experience. </w:t>
+        <w:t xml:space="preserve">Our team has an interdisciplinary experience. Anıl Aydın and Selman </w:t>
       </w:r>
       <w:proofErr w:type="spellStart"/>
       <w:r>
         <w:rPr>
           <w:lang w:val="en-US"/>
         </w:rPr>
-        <w:t>Anıl</w:t>
+        <w:t>Dinç</w:t>
       </w:r>
       <w:proofErr w:type="spellEnd"/>
       <w:r>
         <w:rPr>
           <w:lang w:val="en-US"/>
         </w:rPr>
-        <w:t xml:space="preserve"> </w:t>
+        <w:t xml:space="preserve"> chose Electronics option whereas Nail </w:t>
       </w:r>
       <w:proofErr w:type="spellStart"/>
       <w:r>
         <w:rPr>
           <w:lang w:val="en-US"/>
         </w:rPr>
-        <w:t>Aydın</w:t>
+        <w:t>Tosun</w:t>
       </w:r>
       <w:proofErr w:type="spellEnd"/>
       <w:r>
         <w:rPr>
           <w:lang w:val="en-US"/>
         </w:rPr>
-        <w:t xml:space="preserve"> and Selman </w:t>
+        <w:t xml:space="preserve">, Ali Aydın and Enes Ayaz chose Power Electronics area. Other than the core option courses some of the team members take control and computer courses. Besides, all team members have very wide experiences. Anıl Aydın worked on microcontrollers and robotics as well as game design at Unity C#. Ali Aydın, Enes Ayaz are also worked on robotics at IEEE RAS. Enes Ayaz worked on image processes and deep learning algorithms. Ali Aydın and Nail </w:t>
       </w:r>
       <w:proofErr w:type="spellStart"/>
       <w:r>
         <w:rPr>
           <w:lang w:val="en-US"/>
         </w:rPr>
-        <w:t>Dinç</w:t>
+        <w:t>Tosun</w:t>
       </w:r>
       <w:proofErr w:type="spellEnd"/>
       <w:r>
         <w:rPr>
           <w:lang w:val="en-US"/>
         </w:rPr>
-        <w:t xml:space="preserve"> chose Electronics option whereas Nail Tosun, Ali </w:t>
-      </w:r>
-      <w:proofErr w:type="spellStart"/>
-      <w:r>
-        <w:rPr>
-          <w:lang w:val="en-US"/>
-        </w:rPr>
-        <w:t>Aydın</w:t>
-      </w:r>
-      <w:proofErr w:type="spellEnd"/>
-      <w:r>
-        <w:rPr>
-          <w:lang w:val="en-US"/>
-        </w:rPr>
-        <w:t xml:space="preserve"> and </w:t>
-      </w:r>
-      <w:proofErr w:type="spellStart"/>
-      <w:r>
-        <w:rPr>
-          <w:lang w:val="en-US"/>
-        </w:rPr>
-        <w:t>Enes</w:t>
-      </w:r>
-      <w:proofErr w:type="spellEnd"/>
-      <w:r>
-        <w:rPr>
-          <w:lang w:val="en-US"/>
-        </w:rPr>
-        <w:t xml:space="preserve"> Ayaz chose Power Electronics area. Other than the core option courses some of the team members take control and computer courses. Besides, all team members have very wide experiences. </w:t>
-      </w:r>
-      <w:proofErr w:type="spellStart"/>
-      <w:r>
-        <w:rPr>
-          <w:lang w:val="en-US"/>
-        </w:rPr>
-        <w:t>Anıl</w:t>
-      </w:r>
-      <w:proofErr w:type="spellEnd"/>
-      <w:r>
-        <w:rPr>
-          <w:lang w:val="en-US"/>
-        </w:rPr>
-        <w:t xml:space="preserve"> </w:t>
-      </w:r>
-      <w:proofErr w:type="spellStart"/>
-      <w:r>
-        <w:rPr>
-          <w:lang w:val="en-US"/>
-        </w:rPr>
-        <w:t>Aydın</w:t>
-      </w:r>
-      <w:proofErr w:type="spellEnd"/>
-      <w:r>
-        <w:rPr>
-          <w:lang w:val="en-US"/>
-        </w:rPr>
-        <w:t xml:space="preserve"> worked on microcontrollers and robotics as well as game design at Unity C#. Ali </w:t>
-      </w:r>
-      <w:proofErr w:type="spellStart"/>
-      <w:r>
-        <w:rPr>
-          <w:lang w:val="en-US"/>
-        </w:rPr>
-        <w:t>Aydın</w:t>
-      </w:r>
-      <w:proofErr w:type="spellEnd"/>
-      <w:r>
-        <w:rPr>
-          <w:lang w:val="en-US"/>
-        </w:rPr>
-        <w:t xml:space="preserve">, </w:t>
-      </w:r>
-      <w:proofErr w:type="spellStart"/>
-      <w:r>
-        <w:rPr>
-          <w:lang w:val="en-US"/>
-        </w:rPr>
-        <w:t>Enes</w:t>
-      </w:r>
-      <w:proofErr w:type="spellEnd"/>
-      <w:r>
-        <w:rPr>
-          <w:lang w:val="en-US"/>
-        </w:rPr>
-        <w:t xml:space="preserve"> Ayaz are also worked on robotics at IEEE RAS. </w:t>
-      </w:r>
-      <w:proofErr w:type="spellStart"/>
-      <w:r>
-        <w:rPr>
-          <w:lang w:val="en-US"/>
-        </w:rPr>
-        <w:t>Enes</w:t>
-      </w:r>
-      <w:proofErr w:type="spellEnd"/>
-      <w:r>
-        <w:rPr>
-          <w:lang w:val="en-US"/>
-        </w:rPr>
-        <w:t xml:space="preserve"> Ayaz worked on image processes and deep learning algorithms. Ali </w:t>
-      </w:r>
-      <w:proofErr w:type="spellStart"/>
-      <w:r>
-        <w:rPr>
-          <w:lang w:val="en-US"/>
-        </w:rPr>
-        <w:t>Aydın</w:t>
-      </w:r>
-      <w:proofErr w:type="spellEnd"/>
-      <w:r>
-        <w:rPr>
-          <w:lang w:val="en-US"/>
-        </w:rPr>
-        <w:t xml:space="preserve"> and Nail Tosun are work on deep learning algorithms </w:t>
+        <w:t xml:space="preserve"> are work on deep learning algorithms </w:t>
       </w:r>
       <w:proofErr w:type="gramStart"/>
       <w:r>
@@ -880,21 +745,7 @@
         <w:rPr>
           <w:lang w:val="en-US"/>
         </w:rPr>
-        <w:t xml:space="preserve"> attend Autonomous race car organization and took courses on DL and computer vision with </w:t>
-      </w:r>
-      <w:proofErr w:type="spellStart"/>
-      <w:r>
-        <w:rPr>
-          <w:lang w:val="en-US"/>
-        </w:rPr>
-        <w:t>Enes</w:t>
-      </w:r>
-      <w:proofErr w:type="spellEnd"/>
-      <w:r>
-        <w:rPr>
-          <w:lang w:val="en-US"/>
-        </w:rPr>
-        <w:t xml:space="preserve"> Ayaz. Selman </w:t>
+        <w:t xml:space="preserve"> attend Autonomous race car organization and took courses on DL and computer vision with Enes Ayaz. Selman </w:t>
       </w:r>
       <w:proofErr w:type="spellStart"/>
       <w:r>
@@ -1828,60 +1679,74 @@
         </w:rPr>
         <w:t xml:space="preserve">We examine all the projects one by one. We determined the problems and possible solutions. Every possible </w:t>
       </w:r>
+      <w:r>
+        <w:rPr>
+          <w:lang w:val="en-US"/>
+        </w:rPr>
+        <w:t>solution</w:t>
+      </w:r>
+      <w:r>
+        <w:rPr>
+          <w:lang w:val="en-US"/>
+        </w:rPr>
+        <w:t xml:space="preserve"> in engineering need</w:t>
+      </w:r>
+      <w:r>
+        <w:rPr>
+          <w:lang w:val="en-US"/>
+        </w:rPr>
+        <w:t>s</w:t>
+      </w:r>
+      <w:r>
+        <w:rPr>
+          <w:lang w:val="en-US"/>
+        </w:rPr>
+        <w:t xml:space="preserve"> some know-how. Firstly, we set our abilities and experiences at Human Resources header. Then, we compare</w:t>
+      </w:r>
+      <w:r>
+        <w:rPr>
+          <w:lang w:val="en-US"/>
+        </w:rPr>
+        <w:t xml:space="preserve">d with solutions needs and had an opinion idea for which projects is best for our company. </w:t>
+      </w:r>
+    </w:p>
+    <w:p>
+      <w:pPr>
+        <w:rPr>
+          <w:lang w:val="en-US"/>
+        </w:rPr>
+      </w:pPr>
+      <w:r>
+        <w:rPr>
+          <w:lang w:val="en-US"/>
+        </w:rPr>
+        <w:t xml:space="preserve">All after brain-storming </w:t>
+      </w:r>
       <w:proofErr w:type="gramStart"/>
       <w:r>
         <w:rPr>
           <w:lang w:val="en-US"/>
         </w:rPr>
-        <w:t>solutions</w:t>
+        <w:t>these work</w:t>
       </w:r>
       <w:proofErr w:type="gramEnd"/>
       <w:r>
         <w:rPr>
           <w:lang w:val="en-US"/>
         </w:rPr>
-        <w:t xml:space="preserve"> in engineering </w:t>
-      </w:r>
-      <w:bookmarkStart w:id="0" w:name="_GoBack"/>
-      <w:bookmarkEnd w:id="0"/>
-      <w:r>
-        <w:rPr>
-          <w:lang w:val="en-US"/>
-        </w:rPr>
-        <w:t>need some know-how. Firstly, we set our abilities and experiences at Human Resources header. Then, we compare</w:t>
-      </w:r>
-      <w:r>
-        <w:rPr>
-          <w:lang w:val="en-US"/>
-        </w:rPr>
-        <w:t xml:space="preserve">d with solutions needs and had an opinion idea for which projects is best for our company. </w:t>
-      </w:r>
-    </w:p>
-    <w:p>
-      <w:pPr>
-        <w:rPr>
-          <w:lang w:val="en-US"/>
-        </w:rPr>
-      </w:pPr>
-      <w:r>
-        <w:rPr>
-          <w:lang w:val="en-US"/>
-        </w:rPr>
-        <w:t xml:space="preserve">All after brain-storming </w:t>
-      </w:r>
-      <w:proofErr w:type="gramStart"/>
-      <w:r>
-        <w:rPr>
-          <w:lang w:val="en-US"/>
-        </w:rPr>
-        <w:t>these work</w:t>
-      </w:r>
-      <w:proofErr w:type="gramEnd"/>
-      <w:r>
-        <w:rPr>
-          <w:lang w:val="en-US"/>
-        </w:rPr>
-        <w:t xml:space="preserve"> is helpful to take turn the company in the right direction.</w:t>
+        <w:t xml:space="preserve"> </w:t>
+      </w:r>
+      <w:r>
+        <w:rPr>
+          <w:lang w:val="en-US"/>
+        </w:rPr>
+        <w:t>will be</w:t>
+      </w:r>
+      <w:r>
+        <w:rPr>
+          <w:lang w:val="en-US"/>
+        </w:rPr>
+        <w:t xml:space="preserve"> helpful to take turn the company in the right direction.</w:t>
       </w:r>
     </w:p>
     <w:p>
@@ -1957,7 +1822,7 @@
                     </pic:cNvPicPr>
                   </pic:nvPicPr>
                   <pic:blipFill>
-                    <a:blip r:embed="rId6" cstate="print">
+                    <a:blip r:embed="rId11" cstate="print">
                       <a:extLst>
                         <a:ext uri="{28A0092B-C50C-407E-A947-70E740481C1C}">
                           <a14:useLocalDpi xmlns:a14="http://schemas.microsoft.com/office/drawing/2010/main" val="0"/>
@@ -2023,13 +1888,155 @@
       </w:r>
     </w:p>
     <w:sectPr>
+      <w:footerReference w:type="default" r:id="rId12"/>
       <w:pgSz w:w="12240" w:h="15840"/>
       <w:pgMar w:top="1440" w:right="1440" w:bottom="1440" w:left="1440" w:header="720" w:footer="720" w:gutter="0"/>
+      <w:pgNumType w:start="1"/>
       <w:cols w:space="720"/>
       <w:docGrid w:linePitch="360"/>
     </w:sectPr>
   </w:body>
 </w:document>
+</file>
+
+<file path=word/endnotes.xml><?xml version="1.0" encoding="utf-8"?>
+<w:endnotes xmlns:wpc="http://schemas.microsoft.com/office/word/2010/wordprocessingCanvas" xmlns:cx="http://schemas.microsoft.com/office/drawing/2014/chartex" xmlns:cx1="http://schemas.microsoft.com/office/drawing/2015/9/8/chartex" xmlns:cx2="http://schemas.microsoft.com/office/drawing/2015/10/21/chartex" xmlns:cx3="http://schemas.microsoft.com/office/drawing/2016/5/9/chartex" xmlns:cx4="http://schemas.microsoft.com/office/drawing/2016/5/10/chartex" xmlns:cx5="http://schemas.microsoft.com/office/drawing/2016/5/11/chartex" xmlns:cx6="http://schemas.microsoft.com/office/drawing/2016/5/12/chartex" xmlns:cx7="http://schemas.microsoft.com/office/drawing/2016/5/13/chartex" xmlns:cx8="http://schemas.microsoft.com/office/drawing/2016/5/14/chartex" xmlns:mc="http://schemas.openxmlformats.org/markup-compatibility/2006" xmlns:aink="http://schemas.microsoft.com/office/drawing/2016/ink" xmlns:am3d="http://schemas.microsoft.com/office/drawing/2017/model3d" xmlns:o="urn:schemas-microsoft-com:office:office" xmlns:r="http://schemas.openxmlformats.org/officeDocument/2006/relationships" xmlns:m="http://schemas.openxmlformats.org/officeDocument/2006/math" xmlns:v="urn:schemas-microsoft-com:vml" xmlns:wp14="http://schemas.microsoft.com/office/word/2010/wordprocessingDrawing" xmlns:wp="http://schemas.openxmlformats.org/drawingml/2006/wordprocessingDrawing" xmlns:w10="urn:schemas-microsoft-com:office:word" xmlns:w="http://schemas.openxmlformats.org/wordprocessingml/2006/main" xmlns:w14="http://schemas.microsoft.com/office/word/2010/wordml" xmlns:w15="http://schemas.microsoft.com/office/word/2012/wordml" xmlns:w16cid="http://schemas.microsoft.com/office/word/2016/wordml/cid" xmlns:w16se="http://schemas.microsoft.com/office/word/2015/wordml/symex" xmlns:wpg="http://schemas.microsoft.com/office/word/2010/wordprocessingGroup" xmlns:wpi="http://schemas.microsoft.com/office/word/2010/wordprocessingInk" xmlns:wne="http://schemas.microsoft.com/office/word/2006/wordml" xmlns:wps="http://schemas.microsoft.com/office/word/2010/wordprocessingShape" mc:Ignorable="w14 w15 w16se w16cid wp14">
+  <w:endnote w:type="separator" w:id="-1">
+    <w:p>
+      <w:pPr>
+        <w:spacing w:after="0" w:line="240" w:lineRule="auto"/>
+      </w:pPr>
+      <w:r>
+        <w:separator/>
+      </w:r>
+    </w:p>
+  </w:endnote>
+  <w:endnote w:type="continuationSeparator" w:id="0">
+    <w:p>
+      <w:pPr>
+        <w:spacing w:after="0" w:line="240" w:lineRule="auto"/>
+      </w:pPr>
+      <w:r>
+        <w:continuationSeparator/>
+      </w:r>
+    </w:p>
+  </w:endnote>
+</w:endnotes>
+</file>
+
+<file path=word/footer1.xml><?xml version="1.0" encoding="utf-8"?>
+<w:ftr xmlns:wpc="http://schemas.microsoft.com/office/word/2010/wordprocessingCanvas" xmlns:cx="http://schemas.microsoft.com/office/drawing/2014/chartex" xmlns:cx1="http://schemas.microsoft.com/office/drawing/2015/9/8/chartex" xmlns:cx2="http://schemas.microsoft.com/office/drawing/2015/10/21/chartex" xmlns:cx3="http://schemas.microsoft.com/office/drawing/2016/5/9/chartex" xmlns:cx4="http://schemas.microsoft.com/office/drawing/2016/5/10/chartex" xmlns:cx5="http://schemas.microsoft.com/office/drawing/2016/5/11/chartex" xmlns:cx6="http://schemas.microsoft.com/office/drawing/2016/5/12/chartex" xmlns:cx7="http://schemas.microsoft.com/office/drawing/2016/5/13/chartex" xmlns:cx8="http://schemas.microsoft.com/office/drawing/2016/5/14/chartex" xmlns:mc="http://schemas.openxmlformats.org/markup-compatibility/2006" xmlns:aink="http://schemas.microsoft.com/office/drawing/2016/ink" xmlns:am3d="http://schemas.microsoft.com/office/drawing/2017/model3d" xmlns:o="urn:schemas-microsoft-com:office:office" xmlns:r="http://schemas.openxmlformats.org/officeDocument/2006/relationships" xmlns:m="http://schemas.openxmlformats.org/officeDocument/2006/math" xmlns:v="urn:schemas-microsoft-com:vml" xmlns:wp14="http://schemas.microsoft.com/office/word/2010/wordprocessingDrawing" xmlns:wp="http://schemas.openxmlformats.org/drawingml/2006/wordprocessingDrawing" xmlns:w10="urn:schemas-microsoft-com:office:word" xmlns:w="http://schemas.openxmlformats.org/wordprocessingml/2006/main" xmlns:w14="http://schemas.microsoft.com/office/word/2010/wordml" xmlns:w15="http://schemas.microsoft.com/office/word/2012/wordml" xmlns:w16cid="http://schemas.microsoft.com/office/word/2016/wordml/cid" xmlns:w16se="http://schemas.microsoft.com/office/word/2015/wordml/symex" xmlns:wpg="http://schemas.microsoft.com/office/word/2010/wordprocessingGroup" xmlns:wpi="http://schemas.microsoft.com/office/word/2010/wordprocessingInk" xmlns:wne="http://schemas.microsoft.com/office/word/2006/wordml" xmlns:wps="http://schemas.microsoft.com/office/word/2010/wordprocessingShape" mc:Ignorable="w14 w15 w16se w16cid wp14">
+  <w:p>
+    <w:pPr>
+      <w:pStyle w:val="AltBilgi"/>
+      <w:jc w:val="right"/>
+    </w:pPr>
+  </w:p>
+  <w:p>
+    <w:pPr>
+      <w:pStyle w:val="AltBilgi"/>
+    </w:pPr>
+  </w:p>
+</w:ftr>
+</file>
+
+<file path=word/footer2.xml><?xml version="1.0" encoding="utf-8"?>
+<w:ftr xmlns:wpc="http://schemas.microsoft.com/office/word/2010/wordprocessingCanvas" xmlns:cx="http://schemas.microsoft.com/office/drawing/2014/chartex" xmlns:cx1="http://schemas.microsoft.com/office/drawing/2015/9/8/chartex" xmlns:cx2="http://schemas.microsoft.com/office/drawing/2015/10/21/chartex" xmlns:cx3="http://schemas.microsoft.com/office/drawing/2016/5/9/chartex" xmlns:cx4="http://schemas.microsoft.com/office/drawing/2016/5/10/chartex" xmlns:cx5="http://schemas.microsoft.com/office/drawing/2016/5/11/chartex" xmlns:cx6="http://schemas.microsoft.com/office/drawing/2016/5/12/chartex" xmlns:cx7="http://schemas.microsoft.com/office/drawing/2016/5/13/chartex" xmlns:cx8="http://schemas.microsoft.com/office/drawing/2016/5/14/chartex" xmlns:mc="http://schemas.openxmlformats.org/markup-compatibility/2006" xmlns:aink="http://schemas.microsoft.com/office/drawing/2016/ink" xmlns:am3d="http://schemas.microsoft.com/office/drawing/2017/model3d" xmlns:o="urn:schemas-microsoft-com:office:office" xmlns:r="http://schemas.openxmlformats.org/officeDocument/2006/relationships" xmlns:m="http://schemas.openxmlformats.org/officeDocument/2006/math" xmlns:v="urn:schemas-microsoft-com:vml" xmlns:wp14="http://schemas.microsoft.com/office/word/2010/wordprocessingDrawing" xmlns:wp="http://schemas.openxmlformats.org/drawingml/2006/wordprocessingDrawing" xmlns:w10="urn:schemas-microsoft-com:office:word" xmlns:w="http://schemas.openxmlformats.org/wordprocessingml/2006/main" xmlns:w14="http://schemas.microsoft.com/office/word/2010/wordml" xmlns:w15="http://schemas.microsoft.com/office/word/2012/wordml" xmlns:w16cid="http://schemas.microsoft.com/office/word/2016/wordml/cid" xmlns:w16se="http://schemas.microsoft.com/office/word/2015/wordml/symex" xmlns:wpg="http://schemas.microsoft.com/office/word/2010/wordprocessingGroup" xmlns:wpi="http://schemas.microsoft.com/office/word/2010/wordprocessingInk" xmlns:wne="http://schemas.microsoft.com/office/word/2006/wordml" xmlns:wps="http://schemas.microsoft.com/office/word/2010/wordprocessingShape" mc:Ignorable="w14 w15 w16se w16cid wp14">
+  <w:sdt>
+    <w:sdtPr>
+      <w:id w:val="-53538424"/>
+      <w:docPartObj>
+        <w:docPartGallery w:val="Page Numbers (Bottom of Page)"/>
+        <w:docPartUnique/>
+      </w:docPartObj>
+    </w:sdtPr>
+    <w:sdtContent>
+      <w:p>
+        <w:pPr>
+          <w:pStyle w:val="AltBilgi"/>
+          <w:jc w:val="right"/>
+        </w:pPr>
+        <w:r>
+          <w:fldChar w:fldCharType="begin"/>
+        </w:r>
+        <w:r>
+          <w:instrText>PAGE   \* MERGEFORMAT</w:instrText>
+        </w:r>
+        <w:r>
+          <w:fldChar w:fldCharType="separate"/>
+        </w:r>
+        <w:r>
+          <w:rPr>
+            <w:lang w:val="tr-TR"/>
+          </w:rPr>
+          <w:t>2</w:t>
+        </w:r>
+        <w:r>
+          <w:fldChar w:fldCharType="end"/>
+        </w:r>
+      </w:p>
+    </w:sdtContent>
+  </w:sdt>
+  <w:p>
+    <w:pPr>
+      <w:pStyle w:val="AltBilgi"/>
+    </w:pPr>
+  </w:p>
+</w:ftr>
+</file>
+
+<file path=word/footnotes.xml><?xml version="1.0" encoding="utf-8"?>
+<w:footnotes xmlns:wpc="http://schemas.microsoft.com/office/word/2010/wordprocessingCanvas" xmlns:cx="http://schemas.microsoft.com/office/drawing/2014/chartex" xmlns:cx1="http://schemas.microsoft.com/office/drawing/2015/9/8/chartex" xmlns:cx2="http://schemas.microsoft.com/office/drawing/2015/10/21/chartex" xmlns:cx3="http://schemas.microsoft.com/office/drawing/2016/5/9/chartex" xmlns:cx4="http://schemas.microsoft.com/office/drawing/2016/5/10/chartex" xmlns:cx5="http://schemas.microsoft.com/office/drawing/2016/5/11/chartex" xmlns:cx6="http://schemas.microsoft.com/office/drawing/2016/5/12/chartex" xmlns:cx7="http://schemas.microsoft.com/office/drawing/2016/5/13/chartex" xmlns:cx8="http://schemas.microsoft.com/office/drawing/2016/5/14/chartex" xmlns:mc="http://schemas.openxmlformats.org/markup-compatibility/2006" xmlns:aink="http://schemas.microsoft.com/office/drawing/2016/ink" xmlns:am3d="http://schemas.microsoft.com/office/drawing/2017/model3d" xmlns:o="urn:schemas-microsoft-com:office:office" xmlns:r="http://schemas.openxmlformats.org/officeDocument/2006/relationships" xmlns:m="http://schemas.openxmlformats.org/officeDocument/2006/math" xmlns:v="urn:schemas-microsoft-com:vml" xmlns:wp14="http://schemas.microsoft.com/office/word/2010/wordprocessingDrawing" xmlns:wp="http://schemas.openxmlformats.org/drawingml/2006/wordprocessingDrawing" xmlns:w10="urn:schemas-microsoft-com:office:word" xmlns:w="http://schemas.openxmlformats.org/wordprocessingml/2006/main" xmlns:w14="http://schemas.microsoft.com/office/word/2010/wordml" xmlns:w15="http://schemas.microsoft.com/office/word/2012/wordml" xmlns:w16cid="http://schemas.microsoft.com/office/word/2016/wordml/cid" xmlns:w16se="http://schemas.microsoft.com/office/word/2015/wordml/symex" xmlns:wpg="http://schemas.microsoft.com/office/word/2010/wordprocessingGroup" xmlns:wpi="http://schemas.microsoft.com/office/word/2010/wordprocessingInk" xmlns:wne="http://schemas.microsoft.com/office/word/2006/wordml" xmlns:wps="http://schemas.microsoft.com/office/word/2010/wordprocessingShape" mc:Ignorable="w14 w15 w16se w16cid wp14">
+  <w:footnote w:type="separator" w:id="-1">
+    <w:p>
+      <w:pPr>
+        <w:spacing w:after="0" w:line="240" w:lineRule="auto"/>
+      </w:pPr>
+      <w:r>
+        <w:separator/>
+      </w:r>
+    </w:p>
+  </w:footnote>
+  <w:footnote w:type="continuationSeparator" w:id="0">
+    <w:p>
+      <w:pPr>
+        <w:spacing w:after="0" w:line="240" w:lineRule="auto"/>
+      </w:pPr>
+      <w:r>
+        <w:continuationSeparator/>
+      </w:r>
+    </w:p>
+  </w:footnote>
+</w:footnotes>
+</file>
+
+<file path=word/header1.xml><?xml version="1.0" encoding="utf-8"?>
+<w:hdr xmlns:wpc="http://schemas.microsoft.com/office/word/2010/wordprocessingCanvas" xmlns:cx="http://schemas.microsoft.com/office/drawing/2014/chartex" xmlns:cx1="http://schemas.microsoft.com/office/drawing/2015/9/8/chartex" xmlns:cx2="http://schemas.microsoft.com/office/drawing/2015/10/21/chartex" xmlns:cx3="http://schemas.microsoft.com/office/drawing/2016/5/9/chartex" xmlns:cx4="http://schemas.microsoft.com/office/drawing/2016/5/10/chartex" xmlns:cx5="http://schemas.microsoft.com/office/drawing/2016/5/11/chartex" xmlns:cx6="http://schemas.microsoft.com/office/drawing/2016/5/12/chartex" xmlns:cx7="http://schemas.microsoft.com/office/drawing/2016/5/13/chartex" xmlns:cx8="http://schemas.microsoft.com/office/drawing/2016/5/14/chartex" xmlns:mc="http://schemas.openxmlformats.org/markup-compatibility/2006" xmlns:aink="http://schemas.microsoft.com/office/drawing/2016/ink" xmlns:am3d="http://schemas.microsoft.com/office/drawing/2017/model3d" xmlns:o="urn:schemas-microsoft-com:office:office" xmlns:r="http://schemas.openxmlformats.org/officeDocument/2006/relationships" xmlns:m="http://schemas.openxmlformats.org/officeDocument/2006/math" xmlns:v="urn:schemas-microsoft-com:vml" xmlns:wp14="http://schemas.microsoft.com/office/word/2010/wordprocessingDrawing" xmlns:wp="http://schemas.openxmlformats.org/drawingml/2006/wordprocessingDrawing" xmlns:w10="urn:schemas-microsoft-com:office:word" xmlns:w="http://schemas.openxmlformats.org/wordprocessingml/2006/main" xmlns:w14="http://schemas.microsoft.com/office/word/2010/wordml" xmlns:w15="http://schemas.microsoft.com/office/word/2012/wordml" xmlns:w16cid="http://schemas.microsoft.com/office/word/2016/wordml/cid" xmlns:w16se="http://schemas.microsoft.com/office/word/2015/wordml/symex" xmlns:wpg="http://schemas.microsoft.com/office/word/2010/wordprocessingGroup" xmlns:wpi="http://schemas.microsoft.com/office/word/2010/wordprocessingInk" xmlns:wne="http://schemas.microsoft.com/office/word/2006/wordml" xmlns:wps="http://schemas.microsoft.com/office/word/2010/wordprocessingShape" mc:Ignorable="w14 w15 w16se w16cid wp14">
+  <w:p>
+    <w:pPr>
+      <w:pStyle w:val="stBilgi"/>
+      <w:jc w:val="right"/>
+      <w:rPr>
+        <w:color w:val="8496B0" w:themeColor="text2" w:themeTint="99"/>
+        <w:sz w:val="24"/>
+        <w:szCs w:val="24"/>
+      </w:rPr>
+    </w:pPr>
+    <w:r>
+      <w:rPr>
+        <w:color w:val="8496B0" w:themeColor="text2" w:themeTint="99"/>
+        <w:sz w:val="24"/>
+        <w:szCs w:val="24"/>
+      </w:rPr>
+      <w:t>19.10.2018</w:t>
+    </w:r>
+  </w:p>
+  <w:p>
+    <w:pPr>
+      <w:pStyle w:val="stBilgi"/>
+    </w:pPr>
+  </w:p>
+</w:hdr>
 </file>
 
 <file path=word/numbering.xml><?xml version="1.0" encoding="utf-8"?>
@@ -3657,6 +3664,50 @@
       <w:contextualSpacing/>
     </w:pPr>
   </w:style>
+  <w:style w:type="paragraph" w:styleId="stBilgi">
+    <w:name w:val="header"/>
+    <w:basedOn w:val="Normal"/>
+    <w:link w:val="stBilgiChar"/>
+    <w:uiPriority w:val="99"/>
+    <w:unhideWhenUsed/>
+    <w:rsid w:val="008A417F"/>
+    <w:pPr>
+      <w:tabs>
+        <w:tab w:val="center" w:pos="4536"/>
+        <w:tab w:val="right" w:pos="9072"/>
+      </w:tabs>
+      <w:spacing w:after="0" w:line="240" w:lineRule="auto"/>
+    </w:pPr>
+  </w:style>
+  <w:style w:type="character" w:customStyle="1" w:styleId="stBilgiChar">
+    <w:name w:val="Üst Bilgi Char"/>
+    <w:basedOn w:val="VarsaylanParagrafYazTipi"/>
+    <w:link w:val="stBilgi"/>
+    <w:uiPriority w:val="99"/>
+    <w:rsid w:val="008A417F"/>
+  </w:style>
+  <w:style w:type="paragraph" w:styleId="AltBilgi">
+    <w:name w:val="footer"/>
+    <w:basedOn w:val="Normal"/>
+    <w:link w:val="AltBilgiChar"/>
+    <w:uiPriority w:val="99"/>
+    <w:unhideWhenUsed/>
+    <w:rsid w:val="008A417F"/>
+    <w:pPr>
+      <w:tabs>
+        <w:tab w:val="center" w:pos="4536"/>
+        <w:tab w:val="right" w:pos="9072"/>
+      </w:tabs>
+      <w:spacing w:after="0" w:line="240" w:lineRule="auto"/>
+    </w:pPr>
+  </w:style>
+  <w:style w:type="character" w:customStyle="1" w:styleId="AltBilgiChar">
+    <w:name w:val="Alt Bilgi Char"/>
+    <w:basedOn w:val="VarsaylanParagrafYazTipi"/>
+    <w:link w:val="AltBilgi"/>
+    <w:uiPriority w:val="99"/>
+    <w:rsid w:val="008A417F"/>
+  </w:style>
 </w:styles>
 </file>
 
@@ -3953,4 +4004,16 @@
     </a:ext>
   </a:extLst>
 </a:theme>
+</file>
+
+<file path=customXml/item1.xml><?xml version="1.0" encoding="utf-8"?>
+<b:Sources xmlns:b="http://schemas.openxmlformats.org/officeDocument/2006/bibliography" xmlns="http://schemas.openxmlformats.org/officeDocument/2006/bibliography" SelectedStyle="\APASixthEditionOfficeOnline.xsl" StyleName="APA" Version="6"/>
+</file>
+
+<file path=customXml/itemProps1.xml><?xml version="1.0" encoding="utf-8"?>
+<ds:datastoreItem xmlns:ds="http://schemas.openxmlformats.org/officeDocument/2006/customXml" ds:itemID="{FFF64E74-7405-4E27-B10A-3963A5946321}">
+  <ds:schemaRefs>
+    <ds:schemaRef ds:uri="http://schemas.openxmlformats.org/officeDocument/2006/bibliography"/>
+  </ds:schemaRefs>
+</ds:datastoreItem>
 </file>
</xml_diff>